<commit_message>
Récupérations des ECTS pour chaques matières et des UE
</commit_message>
<xml_diff>
--- a/backend/template/modeleM1S1.docx
+++ b/backend/template/modeleM1S1.docx
@@ -140,7 +140,6 @@
               </w:rPr>
               <w:t>{{</w:t>
             </w:r>
-            <w:proofErr w:type="spellStart"/>
             <w:r>
               <w:rPr>
                 <w:rFonts w:ascii="Poppins" w:hAnsi="Poppins" w:cs="Poppins"/>
@@ -148,17 +147,7 @@
                 <w:sz w:val="18"/>
                 <w:szCs w:val="22"/>
               </w:rPr>
-              <w:t>nomApprenant</w:t>
-            </w:r>
-            <w:proofErr w:type="spellEnd"/>
-            <w:r>
-              <w:rPr>
-                <w:rFonts w:ascii="Poppins" w:hAnsi="Poppins" w:cs="Poppins"/>
-                <w:color w:val="0A5C81"/>
-                <w:sz w:val="18"/>
-                <w:szCs w:val="22"/>
-              </w:rPr>
-              <w:t>}}</w:t>
+              <w:t>nomApprenant}}</w:t>
             </w:r>
           </w:p>
           <w:p>
@@ -189,27 +178,7 @@
                 <w:sz w:val="18"/>
                 <w:szCs w:val="22"/>
               </w:rPr>
-              <w:t xml:space="preserve"> {{</w:t>
-            </w:r>
-            <w:proofErr w:type="spellStart"/>
-            <w:r>
-              <w:rPr>
-                <w:rFonts w:ascii="Poppins" w:hAnsi="Poppins" w:cs="Poppins"/>
-                <w:color w:val="0A5C81"/>
-                <w:sz w:val="18"/>
-                <w:szCs w:val="22"/>
-              </w:rPr>
-              <w:t>dateNaissance</w:t>
-            </w:r>
-            <w:proofErr w:type="spellEnd"/>
-            <w:r>
-              <w:rPr>
-                <w:rFonts w:ascii="Poppins" w:hAnsi="Poppins" w:cs="Poppins"/>
-                <w:color w:val="0A5C81"/>
-                <w:sz w:val="18"/>
-                <w:szCs w:val="22"/>
-              </w:rPr>
-              <w:t>}}</w:t>
+              <w:t xml:space="preserve"> {{dateNaissance}}</w:t>
             </w:r>
           </w:p>
         </w:tc>
@@ -537,17 +506,21 @@
               <w:jc w:val="center"/>
               <w:rPr>
                 <w:rFonts w:ascii="Poppins" w:hAnsi="Poppins" w:cs="Poppins"/>
-                <w:sz w:val="18"/>
-                <w:szCs w:val="22"/>
-              </w:rPr>
-            </w:pPr>
-            <w:r>
-              <w:rPr>
-                <w:rFonts w:ascii="Poppins" w:hAnsi="Poppins" w:cs="Poppins"/>
-                <w:sz w:val="18"/>
-                <w:szCs w:val="22"/>
-              </w:rPr>
-              <w:t>{{ECTS1}}</w:t>
+                <w:b/>
+                <w:bCs/>
+                <w:sz w:val="18"/>
+                <w:szCs w:val="22"/>
+              </w:rPr>
+            </w:pPr>
+            <w:r>
+              <w:rPr>
+                <w:rFonts w:ascii="Poppins" w:hAnsi="Poppins" w:cs="Poppins"/>
+                <w:b/>
+                <w:bCs/>
+                <w:sz w:val="18"/>
+                <w:szCs w:val="22"/>
+              </w:rPr>
+              <w:t>{{ECTSUE1}}</w:t>
             </w:r>
           </w:p>
         </w:tc>
@@ -659,7 +632,23 @@
                 <w:sz w:val="18"/>
                 <w:szCs w:val="22"/>
               </w:rPr>
-              <w:t>{{ECTS2}}</w:t>
+              <w:t>{{ECTS</w:t>
+            </w:r>
+            <w:r>
+              <w:rPr>
+                <w:rFonts w:ascii="Poppins" w:hAnsi="Poppins" w:cs="Poppins"/>
+                <w:sz w:val="18"/>
+                <w:szCs w:val="22"/>
+              </w:rPr>
+              <w:t>1</w:t>
+            </w:r>
+            <w:r>
+              <w:rPr>
+                <w:rFonts w:ascii="Poppins" w:hAnsi="Poppins" w:cs="Poppins"/>
+                <w:sz w:val="18"/>
+                <w:szCs w:val="22"/>
+              </w:rPr>
+              <w:t>}}</w:t>
             </w:r>
           </w:p>
         </w:tc>
@@ -753,7 +742,7 @@
                 <w:sz w:val="18"/>
                 <w:szCs w:val="22"/>
               </w:rPr>
-              <w:t>{{ECTS3}}</w:t>
+              <w:t>{{ECTS2}}</w:t>
             </w:r>
           </w:p>
         </w:tc>
@@ -797,18 +786,66 @@
                 <w:sz w:val="18"/>
                 <w:szCs w:val="22"/>
               </w:rPr>
-              <w:t>{{</w:t>
-            </w:r>
-            <w:proofErr w:type="spellStart"/>
-            <w:r>
-              <w:rPr>
-                <w:rFonts w:ascii="Poppins" w:hAnsi="Poppins" w:cs="Poppins"/>
-                <w:sz w:val="18"/>
-                <w:szCs w:val="22"/>
-              </w:rPr>
-              <w:t>economie</w:t>
-            </w:r>
-            <w:proofErr w:type="spellEnd"/>
+              <w:t>{{economie}}</w:t>
+            </w:r>
+          </w:p>
+        </w:tc>
+        <w:tc>
+          <w:tcPr>
+            <w:tcW w:w="1984" w:type="dxa"/>
+          </w:tcPr>
+          <w:p>
+            <w:pPr>
+              <w:spacing w:before="0" w:after="0"/>
+              <w:ind w:left="0"/>
+              <w:jc w:val="center"/>
+              <w:rPr>
+                <w:rFonts w:ascii="Poppins" w:hAnsi="Poppins" w:cs="Poppins"/>
+                <w:sz w:val="18"/>
+                <w:szCs w:val="22"/>
+              </w:rPr>
+            </w:pPr>
+            <w:r>
+              <w:rPr>
+                <w:rFonts w:ascii="Poppins" w:hAnsi="Poppins" w:cs="Poppins"/>
+                <w:sz w:val="18"/>
+                <w:szCs w:val="22"/>
+              </w:rPr>
+              <w:t>{{note3}}</w:t>
+            </w:r>
+          </w:p>
+        </w:tc>
+        <w:tc>
+          <w:tcPr>
+            <w:tcW w:w="1701" w:type="dxa"/>
+          </w:tcPr>
+          <w:p>
+            <w:pPr>
+              <w:spacing w:before="0" w:after="0"/>
+              <w:ind w:left="0"/>
+              <w:jc w:val="center"/>
+              <w:rPr>
+                <w:rFonts w:ascii="Poppins" w:hAnsi="Poppins" w:cs="Poppins"/>
+                <w:sz w:val="18"/>
+                <w:szCs w:val="22"/>
+              </w:rPr>
+            </w:pPr>
+            <w:r>
+              <w:rPr>
+                <w:rFonts w:ascii="Poppins" w:hAnsi="Poppins" w:cs="Poppins"/>
+                <w:sz w:val="18"/>
+                <w:szCs w:val="22"/>
+              </w:rPr>
+              <w:t>{{ECTS</w:t>
+            </w:r>
+            <w:r>
+              <w:rPr>
+                <w:rFonts w:ascii="Poppins" w:hAnsi="Poppins" w:cs="Poppins"/>
+                <w:sz w:val="18"/>
+                <w:szCs w:val="22"/>
+              </w:rPr>
+              <w:t>3</w:t>
+            </w:r>
             <w:r>
               <w:rPr>
                 <w:rFonts w:ascii="Poppins" w:hAnsi="Poppins" w:cs="Poppins"/>
@@ -816,56 +853,6 @@
                 <w:szCs w:val="22"/>
               </w:rPr>
               <w:t>}}</w:t>
-            </w:r>
-          </w:p>
-        </w:tc>
-        <w:tc>
-          <w:tcPr>
-            <w:tcW w:w="1984" w:type="dxa"/>
-          </w:tcPr>
-          <w:p>
-            <w:pPr>
-              <w:spacing w:before="0" w:after="0"/>
-              <w:ind w:left="0"/>
-              <w:jc w:val="center"/>
-              <w:rPr>
-                <w:rFonts w:ascii="Poppins" w:hAnsi="Poppins" w:cs="Poppins"/>
-                <w:sz w:val="18"/>
-                <w:szCs w:val="22"/>
-              </w:rPr>
-            </w:pPr>
-            <w:r>
-              <w:rPr>
-                <w:rFonts w:ascii="Poppins" w:hAnsi="Poppins" w:cs="Poppins"/>
-                <w:sz w:val="18"/>
-                <w:szCs w:val="22"/>
-              </w:rPr>
-              <w:t>{{note3}}</w:t>
-            </w:r>
-          </w:p>
-        </w:tc>
-        <w:tc>
-          <w:tcPr>
-            <w:tcW w:w="1701" w:type="dxa"/>
-          </w:tcPr>
-          <w:p>
-            <w:pPr>
-              <w:spacing w:before="0" w:after="0"/>
-              <w:ind w:left="0"/>
-              <w:jc w:val="center"/>
-              <w:rPr>
-                <w:rFonts w:ascii="Poppins" w:hAnsi="Poppins" w:cs="Poppins"/>
-                <w:sz w:val="18"/>
-                <w:szCs w:val="22"/>
-              </w:rPr>
-            </w:pPr>
-            <w:r>
-              <w:rPr>
-                <w:rFonts w:ascii="Poppins" w:hAnsi="Poppins" w:cs="Poppins"/>
-                <w:sz w:val="18"/>
-                <w:szCs w:val="22"/>
-              </w:rPr>
-              <w:t>{{ECTS4}}</w:t>
             </w:r>
           </w:p>
         </w:tc>
@@ -955,10 +942,32 @@
             <w:r>
               <w:rPr>
                 <w:rFonts w:ascii="Poppins" w:hAnsi="Poppins" w:cs="Poppins"/>
-                <w:sz w:val="18"/>
-                <w:szCs w:val="22"/>
-              </w:rPr>
-              <w:t>{{ECTS5}}</w:t>
+                <w:b/>
+                <w:bCs/>
+                <w:sz w:val="18"/>
+                <w:szCs w:val="22"/>
+              </w:rPr>
+              <w:t>{{ECTSUE</w:t>
+            </w:r>
+            <w:r>
+              <w:rPr>
+                <w:rFonts w:ascii="Poppins" w:hAnsi="Poppins" w:cs="Poppins"/>
+                <w:b/>
+                <w:bCs/>
+                <w:sz w:val="18"/>
+                <w:szCs w:val="22"/>
+              </w:rPr>
+              <w:t>2</w:t>
+            </w:r>
+            <w:r>
+              <w:rPr>
+                <w:rFonts w:ascii="Poppins" w:hAnsi="Poppins" w:cs="Poppins"/>
+                <w:b/>
+                <w:bCs/>
+                <w:sz w:val="18"/>
+                <w:szCs w:val="22"/>
+              </w:rPr>
+              <w:t>}}</w:t>
             </w:r>
           </w:p>
         </w:tc>
@@ -1054,7 +1063,7 @@
                 <w:sz w:val="18"/>
                 <w:szCs w:val="22"/>
               </w:rPr>
-              <w:t>{{ECTS6}}</w:t>
+              <w:t>{{ECTS4}}</w:t>
             </w:r>
           </w:p>
         </w:tc>
@@ -1144,10 +1153,32 @@
             <w:r>
               <w:rPr>
                 <w:rFonts w:ascii="Poppins" w:hAnsi="Poppins" w:cs="Poppins"/>
-                <w:sz w:val="18"/>
-                <w:szCs w:val="22"/>
-              </w:rPr>
-              <w:t>{{ECTS7}}</w:t>
+                <w:b/>
+                <w:bCs/>
+                <w:sz w:val="18"/>
+                <w:szCs w:val="22"/>
+              </w:rPr>
+              <w:t>{{ECTSUE</w:t>
+            </w:r>
+            <w:r>
+              <w:rPr>
+                <w:rFonts w:ascii="Poppins" w:hAnsi="Poppins" w:cs="Poppins"/>
+                <w:b/>
+                <w:bCs/>
+                <w:sz w:val="18"/>
+                <w:szCs w:val="22"/>
+              </w:rPr>
+              <w:t>3</w:t>
+            </w:r>
+            <w:r>
+              <w:rPr>
+                <w:rFonts w:ascii="Poppins" w:hAnsi="Poppins" w:cs="Poppins"/>
+                <w:b/>
+                <w:bCs/>
+                <w:sz w:val="18"/>
+                <w:szCs w:val="22"/>
+              </w:rPr>
+              <w:t>}}</w:t>
             </w:r>
           </w:p>
         </w:tc>
@@ -1244,7 +1275,23 @@
                 <w:sz w:val="18"/>
                 <w:szCs w:val="22"/>
               </w:rPr>
-              <w:t>{{ECTS8}}</w:t>
+              <w:t>{{ECTS</w:t>
+            </w:r>
+            <w:r>
+              <w:rPr>
+                <w:rFonts w:ascii="Poppins" w:hAnsi="Poppins" w:cs="Poppins"/>
+                <w:sz w:val="18"/>
+                <w:szCs w:val="22"/>
+              </w:rPr>
+              <w:t>5</w:t>
+            </w:r>
+            <w:r>
+              <w:rPr>
+                <w:rFonts w:ascii="Poppins" w:hAnsi="Poppins" w:cs="Poppins"/>
+                <w:sz w:val="18"/>
+                <w:szCs w:val="22"/>
+              </w:rPr>
+              <w:t>}}</w:t>
             </w:r>
           </w:p>
         </w:tc>
@@ -1339,7 +1386,23 @@
                 <w:sz w:val="18"/>
                 <w:szCs w:val="22"/>
               </w:rPr>
-              <w:t>{{ECTS9}}</w:t>
+              <w:t>{{ECTS</w:t>
+            </w:r>
+            <w:r>
+              <w:rPr>
+                <w:rFonts w:ascii="Poppins" w:hAnsi="Poppins" w:cs="Poppins"/>
+                <w:sz w:val="18"/>
+                <w:szCs w:val="22"/>
+              </w:rPr>
+              <w:t>6</w:t>
+            </w:r>
+            <w:r>
+              <w:rPr>
+                <w:rFonts w:ascii="Poppins" w:hAnsi="Poppins" w:cs="Poppins"/>
+                <w:sz w:val="18"/>
+                <w:szCs w:val="22"/>
+              </w:rPr>
+              <w:t>}}</w:t>
             </w:r>
           </w:p>
         </w:tc>
@@ -1429,10 +1492,32 @@
             <w:r>
               <w:rPr>
                 <w:rFonts w:ascii="Poppins" w:hAnsi="Poppins" w:cs="Poppins"/>
-                <w:sz w:val="18"/>
-                <w:szCs w:val="22"/>
-              </w:rPr>
-              <w:t>{{ECTS10}}</w:t>
+                <w:b/>
+                <w:bCs/>
+                <w:sz w:val="18"/>
+                <w:szCs w:val="22"/>
+              </w:rPr>
+              <w:t>{{ECTSUE</w:t>
+            </w:r>
+            <w:r>
+              <w:rPr>
+                <w:rFonts w:ascii="Poppins" w:hAnsi="Poppins" w:cs="Poppins"/>
+                <w:b/>
+                <w:bCs/>
+                <w:sz w:val="18"/>
+                <w:szCs w:val="22"/>
+              </w:rPr>
+              <w:t>4</w:t>
+            </w:r>
+            <w:r>
+              <w:rPr>
+                <w:rFonts w:ascii="Poppins" w:hAnsi="Poppins" w:cs="Poppins"/>
+                <w:b/>
+                <w:bCs/>
+                <w:sz w:val="18"/>
+                <w:szCs w:val="22"/>
+              </w:rPr>
+              <w:t>}}</w:t>
             </w:r>
           </w:p>
         </w:tc>
@@ -1528,7 +1613,23 @@
                 <w:sz w:val="18"/>
                 <w:szCs w:val="22"/>
               </w:rPr>
-              <w:t>{{ECTS11}}</w:t>
+              <w:t>{{ECTS</w:t>
+            </w:r>
+            <w:r>
+              <w:rPr>
+                <w:rFonts w:ascii="Poppins" w:hAnsi="Poppins" w:cs="Poppins"/>
+                <w:sz w:val="18"/>
+                <w:szCs w:val="22"/>
+              </w:rPr>
+              <w:t>7</w:t>
+            </w:r>
+            <w:r>
+              <w:rPr>
+                <w:rFonts w:ascii="Poppins" w:hAnsi="Poppins" w:cs="Poppins"/>
+                <w:sz w:val="18"/>
+                <w:szCs w:val="22"/>
+              </w:rPr>
+              <w:t>}}</w:t>
             </w:r>
           </w:p>
         </w:tc>
@@ -1617,14 +1718,6 @@
                 <w:szCs w:val="22"/>
               </w:rPr>
             </w:pPr>
-            <w:r>
-              <w:rPr>
-                <w:rFonts w:ascii="Poppins" w:hAnsi="Poppins" w:cs="Poppins"/>
-                <w:sz w:val="18"/>
-                <w:szCs w:val="22"/>
-              </w:rPr>
-              <w:t>{{ECTS12}}</w:t>
-            </w:r>
           </w:p>
         </w:tc>
         <w:tc>
@@ -1712,14 +1805,6 @@
                 <w:szCs w:val="22"/>
               </w:rPr>
             </w:pPr>
-            <w:r>
-              <w:rPr>
-                <w:rFonts w:ascii="Poppins" w:hAnsi="Poppins" w:cs="Poppins"/>
-                <w:sz w:val="18"/>
-                <w:szCs w:val="22"/>
-              </w:rPr>
-              <w:t>{{ECTS13}}</w:t>
-            </w:r>
           </w:p>
         </w:tc>
         <w:tc>
@@ -1807,14 +1892,6 @@
                 <w:szCs w:val="22"/>
               </w:rPr>
             </w:pPr>
-            <w:r>
-              <w:rPr>
-                <w:rFonts w:ascii="Poppins" w:hAnsi="Poppins" w:cs="Poppins"/>
-                <w:sz w:val="18"/>
-                <w:szCs w:val="22"/>
-              </w:rPr>
-              <w:t>{{ECTS14}}</w:t>
-            </w:r>
           </w:p>
         </w:tc>
         <w:tc>
@@ -1908,7 +1985,23 @@
                 <w:sz w:val="18"/>
                 <w:szCs w:val="22"/>
               </w:rPr>
-              <w:t>{{ECTS14}}</w:t>
+              <w:t>{{ECTS</w:t>
+            </w:r>
+            <w:r>
+              <w:rPr>
+                <w:rFonts w:ascii="Poppins" w:hAnsi="Poppins" w:cs="Poppins"/>
+                <w:sz w:val="18"/>
+                <w:szCs w:val="22"/>
+              </w:rPr>
+              <w:t>8</w:t>
+            </w:r>
+            <w:r>
+              <w:rPr>
+                <w:rFonts w:ascii="Poppins" w:hAnsi="Poppins" w:cs="Poppins"/>
+                <w:sz w:val="18"/>
+                <w:szCs w:val="22"/>
+              </w:rPr>
+              <w:t>}}</w:t>
             </w:r>
           </w:p>
         </w:tc>
@@ -1997,14 +2090,6 @@
                 <w:szCs w:val="22"/>
               </w:rPr>
             </w:pPr>
-            <w:r>
-              <w:rPr>
-                <w:rFonts w:ascii="Poppins" w:hAnsi="Poppins" w:cs="Poppins"/>
-                <w:sz w:val="18"/>
-                <w:szCs w:val="22"/>
-              </w:rPr>
-              <w:t>{{ECTS16}}</w:t>
-            </w:r>
           </w:p>
         </w:tc>
         <w:tc>
@@ -2052,9 +2137,44 @@
                 <w:sz w:val="18"/>
                 <w:szCs w:val="22"/>
               </w:rPr>
-              <w:t>{{</w:t>
-            </w:r>
-            <w:proofErr w:type="spellStart"/>
+              <w:t>{{UESPE_Title}}</w:t>
+            </w:r>
+          </w:p>
+        </w:tc>
+        <w:tc>
+          <w:tcPr>
+            <w:tcW w:w="1984" w:type="dxa"/>
+            <w:shd w:val="clear" w:color="auto" w:fill="F2F2F2" w:themeFill="background1" w:themeFillShade="F2"/>
+          </w:tcPr>
+          <w:p>
+            <w:pPr>
+              <w:spacing w:before="0" w:after="0"/>
+              <w:ind w:left="0"/>
+              <w:jc w:val="center"/>
+              <w:rPr>
+                <w:rFonts w:ascii="Poppins" w:hAnsi="Poppins" w:cs="Poppins"/>
+                <w:sz w:val="18"/>
+                <w:szCs w:val="22"/>
+              </w:rPr>
+            </w:pPr>
+          </w:p>
+        </w:tc>
+        <w:tc>
+          <w:tcPr>
+            <w:tcW w:w="1701" w:type="dxa"/>
+            <w:shd w:val="clear" w:color="auto" w:fill="F2F2F2" w:themeFill="background1" w:themeFillShade="F2"/>
+          </w:tcPr>
+          <w:p>
+            <w:pPr>
+              <w:spacing w:before="0" w:after="0"/>
+              <w:ind w:left="0"/>
+              <w:jc w:val="center"/>
+              <w:rPr>
+                <w:rFonts w:ascii="Poppins" w:hAnsi="Poppins" w:cs="Poppins"/>
+                <w:sz w:val="18"/>
+                <w:szCs w:val="22"/>
+              </w:rPr>
+            </w:pPr>
             <w:r>
               <w:rPr>
                 <w:rFonts w:ascii="Poppins" w:hAnsi="Poppins" w:cs="Poppins"/>
@@ -2063,9 +2183,8 @@
                 <w:sz w:val="18"/>
                 <w:szCs w:val="22"/>
               </w:rPr>
-              <w:t>UESPE_Title</w:t>
-            </w:r>
-            <w:proofErr w:type="spellEnd"/>
+              <w:t>{{ECTSUE</w:t>
+            </w:r>
             <w:r>
               <w:rPr>
                 <w:rFonts w:ascii="Poppins" w:hAnsi="Poppins" w:cs="Poppins"/>
@@ -2074,51 +2193,17 @@
                 <w:sz w:val="18"/>
                 <w:szCs w:val="22"/>
               </w:rPr>
+              <w:t>5</w:t>
+            </w:r>
+            <w:r>
+              <w:rPr>
+                <w:rFonts w:ascii="Poppins" w:hAnsi="Poppins" w:cs="Poppins"/>
+                <w:b/>
+                <w:bCs/>
+                <w:sz w:val="18"/>
+                <w:szCs w:val="22"/>
+              </w:rPr>
               <w:t>}}</w:t>
-            </w:r>
-          </w:p>
-        </w:tc>
-        <w:tc>
-          <w:tcPr>
-            <w:tcW w:w="1984" w:type="dxa"/>
-            <w:shd w:val="clear" w:color="auto" w:fill="F2F2F2" w:themeFill="background1" w:themeFillShade="F2"/>
-          </w:tcPr>
-          <w:p>
-            <w:pPr>
-              <w:spacing w:before="0" w:after="0"/>
-              <w:ind w:left="0"/>
-              <w:jc w:val="center"/>
-              <w:rPr>
-                <w:rFonts w:ascii="Poppins" w:hAnsi="Poppins" w:cs="Poppins"/>
-                <w:sz w:val="18"/>
-                <w:szCs w:val="22"/>
-              </w:rPr>
-            </w:pPr>
-          </w:p>
-        </w:tc>
-        <w:tc>
-          <w:tcPr>
-            <w:tcW w:w="1701" w:type="dxa"/>
-            <w:shd w:val="clear" w:color="auto" w:fill="F2F2F2" w:themeFill="background1" w:themeFillShade="F2"/>
-          </w:tcPr>
-          <w:p>
-            <w:pPr>
-              <w:spacing w:before="0" w:after="0"/>
-              <w:ind w:left="0"/>
-              <w:jc w:val="center"/>
-              <w:rPr>
-                <w:rFonts w:ascii="Poppins" w:hAnsi="Poppins" w:cs="Poppins"/>
-                <w:sz w:val="18"/>
-                <w:szCs w:val="22"/>
-              </w:rPr>
-            </w:pPr>
-            <w:r>
-              <w:rPr>
-                <w:rFonts w:ascii="Poppins" w:hAnsi="Poppins" w:cs="Poppins"/>
-                <w:sz w:val="18"/>
-                <w:szCs w:val="22"/>
-              </w:rPr>
-              <w:t>{{ECTS17}}</w:t>
             </w:r>
           </w:p>
         </w:tc>
@@ -2214,7 +2299,23 @@
                 <w:sz w:val="18"/>
                 <w:szCs w:val="22"/>
               </w:rPr>
-              <w:t>{{ECTS18}}</w:t>
+              <w:t>{{ECTS</w:t>
+            </w:r>
+            <w:r>
+              <w:rPr>
+                <w:rFonts w:ascii="Poppins" w:hAnsi="Poppins" w:cs="Poppins"/>
+                <w:sz w:val="18"/>
+                <w:szCs w:val="22"/>
+              </w:rPr>
+              <w:t>9</w:t>
+            </w:r>
+            <w:r>
+              <w:rPr>
+                <w:rFonts w:ascii="Poppins" w:hAnsi="Poppins" w:cs="Poppins"/>
+                <w:sz w:val="18"/>
+                <w:szCs w:val="22"/>
+              </w:rPr>
+              <w:t>}}</w:t>
             </w:r>
           </w:p>
         </w:tc>
@@ -2309,7 +2410,23 @@
                 <w:sz w:val="18"/>
                 <w:szCs w:val="22"/>
               </w:rPr>
-              <w:t>{{ECTS19}}</w:t>
+              <w:t>{{ECTS</w:t>
+            </w:r>
+            <w:r>
+              <w:rPr>
+                <w:rFonts w:ascii="Poppins" w:hAnsi="Poppins" w:cs="Poppins"/>
+                <w:sz w:val="18"/>
+                <w:szCs w:val="22"/>
+              </w:rPr>
+              <w:t>10</w:t>
+            </w:r>
+            <w:r>
+              <w:rPr>
+                <w:rFonts w:ascii="Poppins" w:hAnsi="Poppins" w:cs="Poppins"/>
+                <w:sz w:val="18"/>
+                <w:szCs w:val="22"/>
+              </w:rPr>
+              <w:t>}}</w:t>
             </w:r>
           </w:p>
         </w:tc>
@@ -2404,7 +2521,23 @@
                 <w:sz w:val="18"/>
                 <w:szCs w:val="22"/>
               </w:rPr>
-              <w:t>{{ECTS20}}</w:t>
+              <w:t>{{ECTS</w:t>
+            </w:r>
+            <w:r>
+              <w:rPr>
+                <w:rFonts w:ascii="Poppins" w:hAnsi="Poppins" w:cs="Poppins"/>
+                <w:sz w:val="18"/>
+                <w:szCs w:val="22"/>
+              </w:rPr>
+              <w:t>11</w:t>
+            </w:r>
+            <w:r>
+              <w:rPr>
+                <w:rFonts w:ascii="Poppins" w:hAnsi="Poppins" w:cs="Poppins"/>
+                <w:sz w:val="18"/>
+                <w:szCs w:val="22"/>
+              </w:rPr>
+              <w:t>}}</w:t>
             </w:r>
           </w:p>
         </w:tc>
@@ -2670,61 +2803,25 @@
                 <w:sz w:val="18"/>
                 <w:szCs w:val="22"/>
               </w:rPr>
-              <w:t>{{</w:t>
-            </w:r>
-            <w:proofErr w:type="spellStart"/>
-            <w:r>
-              <w:rPr>
-                <w:rFonts w:ascii="Poppins" w:hAnsi="Poppins" w:cs="Poppins"/>
-                <w:sz w:val="18"/>
-                <w:szCs w:val="22"/>
-              </w:rPr>
-              <w:t>justifiee</w:t>
-            </w:r>
-            <w:proofErr w:type="spellEnd"/>
-            <w:r>
-              <w:rPr>
-                <w:rFonts w:ascii="Poppins" w:hAnsi="Poppins" w:cs="Poppins"/>
-                <w:sz w:val="18"/>
-                <w:szCs w:val="22"/>
-              </w:rPr>
-              <w:t>}}</w:t>
-            </w:r>
-          </w:p>
-          <w:p>
-            <w:pPr>
-              <w:jc w:val="center"/>
-              <w:rPr>
-                <w:rFonts w:ascii="Poppins" w:hAnsi="Poppins" w:cs="Poppins"/>
-                <w:sz w:val="18"/>
-                <w:szCs w:val="22"/>
-              </w:rPr>
-            </w:pPr>
-            <w:r>
-              <w:rPr>
-                <w:rFonts w:ascii="Poppins" w:hAnsi="Poppins" w:cs="Poppins"/>
-                <w:sz w:val="18"/>
-                <w:szCs w:val="22"/>
-              </w:rPr>
-              <w:t>{{</w:t>
-            </w:r>
-            <w:proofErr w:type="spellStart"/>
-            <w:r>
-              <w:rPr>
-                <w:rFonts w:ascii="Poppins" w:hAnsi="Poppins" w:cs="Poppins"/>
-                <w:sz w:val="18"/>
-                <w:szCs w:val="22"/>
-              </w:rPr>
-              <w:t>injustifiee</w:t>
-            </w:r>
-            <w:proofErr w:type="spellEnd"/>
-            <w:r>
-              <w:rPr>
-                <w:rFonts w:ascii="Poppins" w:hAnsi="Poppins" w:cs="Poppins"/>
-                <w:sz w:val="18"/>
-                <w:szCs w:val="22"/>
-              </w:rPr>
-              <w:t>}}</w:t>
+              <w:t>{{justifiee}}</w:t>
+            </w:r>
+          </w:p>
+          <w:p>
+            <w:pPr>
+              <w:jc w:val="center"/>
+              <w:rPr>
+                <w:rFonts w:ascii="Poppins" w:hAnsi="Poppins" w:cs="Poppins"/>
+                <w:sz w:val="18"/>
+                <w:szCs w:val="22"/>
+              </w:rPr>
+            </w:pPr>
+            <w:r>
+              <w:rPr>
+                <w:rFonts w:ascii="Poppins" w:hAnsi="Poppins" w:cs="Poppins"/>
+                <w:sz w:val="18"/>
+                <w:szCs w:val="22"/>
+              </w:rPr>
+              <w:t>{{injustifiee}}</w:t>
             </w:r>
           </w:p>
           <w:p>
@@ -2857,25 +2954,7 @@
           <w:sz w:val="18"/>
           <w:szCs w:val="22"/>
         </w:rPr>
-        <w:t>{{</w:t>
-      </w:r>
-      <w:proofErr w:type="spellStart"/>
-      <w:r>
-        <w:rPr>
-          <w:rFonts w:ascii="Poppins" w:eastAsia="Calibri" w:hAnsi="Poppins" w:cs="Poppins"/>
-          <w:sz w:val="18"/>
-          <w:szCs w:val="22"/>
-        </w:rPr>
-        <w:t>datedujour</w:t>
-      </w:r>
-      <w:proofErr w:type="spellEnd"/>
-      <w:r>
-        <w:rPr>
-          <w:rFonts w:ascii="Poppins" w:eastAsia="Calibri" w:hAnsi="Poppins" w:cs="Poppins"/>
-          <w:sz w:val="18"/>
-          <w:szCs w:val="22"/>
-        </w:rPr>
-        <w:t>}}</w:t>
+        <w:t>{{datedujour}}</w:t>
       </w:r>
     </w:p>
     <w:p>
@@ -3608,7 +3687,7 @@
   <w:style w:type="paragraph" w:default="1" w:styleId="Normal">
     <w:name w:val="Normal"/>
     <w:qFormat/>
-    <w:rsid w:val="00A267C2"/>
+    <w:rsid w:val="0064649B"/>
     <w:pPr>
       <w:spacing w:after="160" w:line="278" w:lineRule="auto"/>
     </w:pPr>
@@ -3666,7 +3745,7 @@
     <w:uiPriority w:val="1"/>
     <w:semiHidden/>
     <w:unhideWhenUsed/>
-    <w:rsid w:val="00A267C2"/>
+    <w:rsid w:val="0064649B"/>
   </w:style>
   <w:style w:type="table" w:default="1" w:styleId="TableauNormal">
     <w:name w:val="Normal Table"/>
@@ -3688,7 +3767,7 @@
     <w:uiPriority w:val="99"/>
     <w:semiHidden/>
     <w:unhideWhenUsed/>
-    <w:rsid w:val="00A267C2"/>
+    <w:rsid w:val="0064649B"/>
   </w:style>
   <w:style w:type="paragraph" w:styleId="Titre">
     <w:name w:val="Title"/>

</xml_diff>

<commit_message>
Mise à jour de l'arborescence du backend
</commit_message>
<xml_diff>
--- a/backend/template/modeleM1S1.docx
+++ b/backend/template/modeleM1S1.docx
@@ -488,10 +488,22 @@
               <w:jc w:val="center"/>
               <w:rPr>
                 <w:rFonts w:ascii="Poppins" w:hAnsi="Poppins" w:cs="Poppins"/>
-                <w:sz w:val="18"/>
-                <w:szCs w:val="22"/>
-              </w:rPr>
-            </w:pPr>
+                <w:b/>
+                <w:bCs/>
+                <w:sz w:val="18"/>
+                <w:szCs w:val="22"/>
+              </w:rPr>
+            </w:pPr>
+            <w:r>
+              <w:rPr>
+                <w:rFonts w:ascii="Poppins" w:hAnsi="Poppins" w:cs="Poppins"/>
+                <w:b/>
+                <w:bCs/>
+                <w:sz w:val="18"/>
+                <w:szCs w:val="22"/>
+              </w:rPr>
+              <w:t>{{moyUE1}}</w:t>
+            </w:r>
           </w:p>
         </w:tc>
         <w:tc>
@@ -921,6 +933,16 @@
                 <w:szCs w:val="22"/>
               </w:rPr>
             </w:pPr>
+            <w:r>
+              <w:rPr>
+                <w:rFonts w:ascii="Poppins" w:hAnsi="Poppins" w:cs="Poppins"/>
+                <w:b/>
+                <w:bCs/>
+                <w:sz w:val="18"/>
+                <w:szCs w:val="22"/>
+              </w:rPr>
+              <w:t>{{moyUE1}}</w:t>
+            </w:r>
           </w:p>
         </w:tc>
         <w:tc>
@@ -1132,6 +1154,16 @@
                 <w:szCs w:val="22"/>
               </w:rPr>
             </w:pPr>
+            <w:r>
+              <w:rPr>
+                <w:rFonts w:ascii="Poppins" w:hAnsi="Poppins" w:cs="Poppins"/>
+                <w:b/>
+                <w:bCs/>
+                <w:sz w:val="18"/>
+                <w:szCs w:val="22"/>
+              </w:rPr>
+              <w:t>{{moyUE1}}</w:t>
+            </w:r>
           </w:p>
         </w:tc>
         <w:tc>
@@ -1471,6 +1503,16 @@
                 <w:szCs w:val="22"/>
               </w:rPr>
             </w:pPr>
+            <w:r>
+              <w:rPr>
+                <w:rFonts w:ascii="Poppins" w:hAnsi="Poppins" w:cs="Poppins"/>
+                <w:b/>
+                <w:bCs/>
+                <w:sz w:val="18"/>
+                <w:szCs w:val="22"/>
+              </w:rPr>
+              <w:t>{{moyUE1}}</w:t>
+            </w:r>
           </w:p>
         </w:tc>
         <w:tc>
@@ -2157,6 +2199,16 @@
                 <w:szCs w:val="22"/>
               </w:rPr>
             </w:pPr>
+            <w:r>
+              <w:rPr>
+                <w:rFonts w:ascii="Poppins" w:hAnsi="Poppins" w:cs="Poppins"/>
+                <w:b/>
+                <w:bCs/>
+                <w:sz w:val="18"/>
+                <w:szCs w:val="22"/>
+              </w:rPr>
+              <w:t>{{moyUE1}}</w:t>
+            </w:r>
           </w:p>
         </w:tc>
         <w:tc>
@@ -3687,7 +3739,7 @@
   <w:style w:type="paragraph" w:default="1" w:styleId="Normal">
     <w:name w:val="Normal"/>
     <w:qFormat/>
-    <w:rsid w:val="0064649B"/>
+    <w:rsid w:val="00F65E59"/>
     <w:pPr>
       <w:spacing w:after="160" w:line="278" w:lineRule="auto"/>
     </w:pPr>
@@ -3745,7 +3797,7 @@
     <w:uiPriority w:val="1"/>
     <w:semiHidden/>
     <w:unhideWhenUsed/>
-    <w:rsid w:val="0064649B"/>
+    <w:rsid w:val="00F65E59"/>
   </w:style>
   <w:style w:type="table" w:default="1" w:styleId="TableauNormal">
     <w:name w:val="Normal Table"/>
@@ -3767,7 +3819,7 @@
     <w:uiPriority w:val="99"/>
     <w:semiHidden/>
     <w:unhideWhenUsed/>
-    <w:rsid w:val="0064649B"/>
+    <w:rsid w:val="00F65E59"/>
   </w:style>
   <w:style w:type="paragraph" w:styleId="Titre">
     <w:name w:val="Title"/>

</xml_diff>

<commit_message>
Mise à jour de la fonction generate_word_document
</commit_message>
<xml_diff>
--- a/backend/template/modeleM1S1.docx
+++ b/backend/template/modeleM1S1.docx
@@ -578,7 +578,25 @@
                 <w:sz w:val="18"/>
                 <w:szCs w:val="22"/>
               </w:rPr>
-              <w:t>{{strat}}</w:t>
+              <w:t>{{</w:t>
+            </w:r>
+            <w:r>
+              <w:rPr>
+                <w:rFonts w:ascii="Poppins" w:hAnsi="Poppins" w:cs="Poppins"/>
+                <w:noProof/>
+                <w:sz w:val="18"/>
+                <w:szCs w:val="22"/>
+              </w:rPr>
+              <w:t>matiere1</w:t>
+            </w:r>
+            <w:r>
+              <w:rPr>
+                <w:rFonts w:ascii="Poppins" w:hAnsi="Poppins" w:cs="Poppins"/>
+                <w:noProof/>
+                <w:sz w:val="18"/>
+                <w:szCs w:val="22"/>
+              </w:rPr>
+              <w:t>}}</w:t>
             </w:r>
           </w:p>
         </w:tc>
@@ -704,7 +722,23 @@
                 <w:sz w:val="18"/>
                 <w:szCs w:val="22"/>
               </w:rPr>
-              <w:t>{{finance}}</w:t>
+              <w:t>{{</w:t>
+            </w:r>
+            <w:r>
+              <w:rPr>
+                <w:rFonts w:ascii="Poppins" w:hAnsi="Poppins" w:cs="Poppins"/>
+                <w:sz w:val="18"/>
+                <w:szCs w:val="22"/>
+              </w:rPr>
+              <w:t>matiere2</w:t>
+            </w:r>
+            <w:r>
+              <w:rPr>
+                <w:rFonts w:ascii="Poppins" w:hAnsi="Poppins" w:cs="Poppins"/>
+                <w:sz w:val="18"/>
+                <w:szCs w:val="22"/>
+              </w:rPr>
+              <w:t>}}</w:t>
             </w:r>
           </w:p>
         </w:tc>
@@ -798,7 +832,23 @@
                 <w:sz w:val="18"/>
                 <w:szCs w:val="22"/>
               </w:rPr>
-              <w:t>{{economie}}</w:t>
+              <w:t>{{</w:t>
+            </w:r>
+            <w:r>
+              <w:rPr>
+                <w:rFonts w:ascii="Poppins" w:hAnsi="Poppins" w:cs="Poppins"/>
+                <w:sz w:val="18"/>
+                <w:szCs w:val="22"/>
+              </w:rPr>
+              <w:t>matiere3</w:t>
+            </w:r>
+            <w:r>
+              <w:rPr>
+                <w:rFonts w:ascii="Poppins" w:hAnsi="Poppins" w:cs="Poppins"/>
+                <w:sz w:val="18"/>
+                <w:szCs w:val="22"/>
+              </w:rPr>
+              <w:t>}}</w:t>
             </w:r>
           </w:p>
         </w:tc>
@@ -941,7 +991,27 @@
                 <w:sz w:val="18"/>
                 <w:szCs w:val="22"/>
               </w:rPr>
-              <w:t>{{moyUE1}}</w:t>
+              <w:t>{{moyUE</w:t>
+            </w:r>
+            <w:r>
+              <w:rPr>
+                <w:rFonts w:ascii="Poppins" w:hAnsi="Poppins" w:cs="Poppins"/>
+                <w:b/>
+                <w:bCs/>
+                <w:sz w:val="18"/>
+                <w:szCs w:val="22"/>
+              </w:rPr>
+              <w:t>2</w:t>
+            </w:r>
+            <w:r>
+              <w:rPr>
+                <w:rFonts w:ascii="Poppins" w:hAnsi="Poppins" w:cs="Poppins"/>
+                <w:b/>
+                <w:bCs/>
+                <w:sz w:val="18"/>
+                <w:szCs w:val="22"/>
+              </w:rPr>
+              <w:t>}}</w:t>
             </w:r>
           </w:p>
         </w:tc>
@@ -1035,7 +1105,24 @@
                 <w:sz w:val="18"/>
                 <w:szCs w:val="22"/>
               </w:rPr>
-              <w:t>{{droit}}</w:t>
+              <w:t>{{</w:t>
+            </w:r>
+            <w:r>
+              <w:rPr>
+                <w:rFonts w:ascii="Poppins" w:hAnsi="Poppins" w:cs="Poppins"/>
+                <w:sz w:val="18"/>
+                <w:szCs w:val="22"/>
+              </w:rPr>
+              <w:t>matiere4</w:t>
+            </w:r>
+            <w:r>
+              <w:rPr>
+                <w:rFonts w:ascii="Poppins" w:hAnsi="Poppins" w:cs="Poppins"/>
+                <w:noProof/>
+                <w:sz w:val="18"/>
+                <w:szCs w:val="22"/>
+              </w:rPr>
+              <w:t>}}</w:t>
             </w:r>
           </w:p>
         </w:tc>
@@ -1162,7 +1249,27 @@
                 <w:sz w:val="18"/>
                 <w:szCs w:val="22"/>
               </w:rPr>
-              <w:t>{{moyUE1}}</w:t>
+              <w:t>{{moyUE</w:t>
+            </w:r>
+            <w:r>
+              <w:rPr>
+                <w:rFonts w:ascii="Poppins" w:hAnsi="Poppins" w:cs="Poppins"/>
+                <w:b/>
+                <w:bCs/>
+                <w:sz w:val="18"/>
+                <w:szCs w:val="22"/>
+              </w:rPr>
+              <w:t>3</w:t>
+            </w:r>
+            <w:r>
+              <w:rPr>
+                <w:rFonts w:ascii="Poppins" w:hAnsi="Poppins" w:cs="Poppins"/>
+                <w:b/>
+                <w:bCs/>
+                <w:sz w:val="18"/>
+                <w:szCs w:val="22"/>
+              </w:rPr>
+              <w:t>}}</w:t>
             </w:r>
           </w:p>
         </w:tc>
@@ -1257,7 +1364,24 @@
                 <w:sz w:val="18"/>
                 <w:szCs w:val="22"/>
               </w:rPr>
-              <w:t>{{ville}}</w:t>
+              <w:t>{{</w:t>
+            </w:r>
+            <w:r>
+              <w:rPr>
+                <w:rFonts w:ascii="Poppins" w:hAnsi="Poppins" w:cs="Poppins"/>
+                <w:sz w:val="18"/>
+                <w:szCs w:val="22"/>
+              </w:rPr>
+              <w:t>matiere5</w:t>
+            </w:r>
+            <w:r>
+              <w:rPr>
+                <w:rFonts w:ascii="Poppins" w:hAnsi="Poppins" w:cs="Poppins"/>
+                <w:noProof/>
+                <w:sz w:val="18"/>
+                <w:szCs w:val="22"/>
+              </w:rPr>
+              <w:t>}}</w:t>
             </w:r>
           </w:p>
         </w:tc>
@@ -1368,7 +1492,24 @@
                 <w:sz w:val="18"/>
                 <w:szCs w:val="22"/>
               </w:rPr>
-              <w:t>{{politique}}</w:t>
+              <w:t>{{</w:t>
+            </w:r>
+            <w:r>
+              <w:rPr>
+                <w:rFonts w:ascii="Poppins" w:hAnsi="Poppins" w:cs="Poppins"/>
+                <w:sz w:val="18"/>
+                <w:szCs w:val="22"/>
+              </w:rPr>
+              <w:t>matiere6</w:t>
+            </w:r>
+            <w:r>
+              <w:rPr>
+                <w:rFonts w:ascii="Poppins" w:hAnsi="Poppins" w:cs="Poppins"/>
+                <w:noProof/>
+                <w:sz w:val="18"/>
+                <w:szCs w:val="22"/>
+              </w:rPr>
+              <w:t>}}</w:t>
             </w:r>
           </w:p>
         </w:tc>
@@ -1511,7 +1652,27 @@
                 <w:sz w:val="18"/>
                 <w:szCs w:val="22"/>
               </w:rPr>
-              <w:t>{{moyUE1}}</w:t>
+              <w:t>{{moyUE</w:t>
+            </w:r>
+            <w:r>
+              <w:rPr>
+                <w:rFonts w:ascii="Poppins" w:hAnsi="Poppins" w:cs="Poppins"/>
+                <w:b/>
+                <w:bCs/>
+                <w:sz w:val="18"/>
+                <w:szCs w:val="22"/>
+              </w:rPr>
+              <w:t>4</w:t>
+            </w:r>
+            <w:r>
+              <w:rPr>
+                <w:rFonts w:ascii="Poppins" w:hAnsi="Poppins" w:cs="Poppins"/>
+                <w:b/>
+                <w:bCs/>
+                <w:sz w:val="18"/>
+                <w:szCs w:val="22"/>
+              </w:rPr>
+              <w:t>}}</w:t>
             </w:r>
           </w:p>
         </w:tc>
@@ -1605,7 +1766,24 @@
                 <w:sz w:val="18"/>
                 <w:szCs w:val="22"/>
               </w:rPr>
-              <w:t>{{real}}</w:t>
+              <w:t>{{</w:t>
+            </w:r>
+            <w:r>
+              <w:rPr>
+                <w:rFonts w:ascii="Poppins" w:hAnsi="Poppins" w:cs="Poppins"/>
+                <w:sz w:val="18"/>
+                <w:szCs w:val="22"/>
+              </w:rPr>
+              <w:t>matiere7</w:t>
+            </w:r>
+            <w:r>
+              <w:rPr>
+                <w:rFonts w:ascii="Poppins" w:hAnsi="Poppins" w:cs="Poppins"/>
+                <w:noProof/>
+                <w:sz w:val="18"/>
+                <w:szCs w:val="22"/>
+              </w:rPr>
+              <w:t>}}</w:t>
             </w:r>
           </w:p>
         </w:tc>
@@ -1716,7 +1894,24 @@
                 <w:sz w:val="18"/>
                 <w:szCs w:val="22"/>
               </w:rPr>
-              <w:t>{{rencontre}}</w:t>
+              <w:t>{{</w:t>
+            </w:r>
+            <w:r>
+              <w:rPr>
+                <w:rFonts w:ascii="Poppins" w:hAnsi="Poppins" w:cs="Poppins"/>
+                <w:sz w:val="18"/>
+                <w:szCs w:val="22"/>
+              </w:rPr>
+              <w:t>matiere8</w:t>
+            </w:r>
+            <w:r>
+              <w:rPr>
+                <w:rFonts w:ascii="Poppins" w:hAnsi="Poppins" w:cs="Poppins"/>
+                <w:noProof/>
+                <w:sz w:val="18"/>
+                <w:szCs w:val="22"/>
+              </w:rPr>
+              <w:t>}}</w:t>
             </w:r>
           </w:p>
         </w:tc>
@@ -1803,7 +1998,24 @@
                 <w:sz w:val="18"/>
                 <w:szCs w:val="22"/>
               </w:rPr>
-              <w:t>{{career}}</w:t>
+              <w:t>{{</w:t>
+            </w:r>
+            <w:r>
+              <w:rPr>
+                <w:rFonts w:ascii="Poppins" w:hAnsi="Poppins" w:cs="Poppins"/>
+                <w:sz w:val="18"/>
+                <w:szCs w:val="22"/>
+              </w:rPr>
+              <w:t>matiere9</w:t>
+            </w:r>
+            <w:r>
+              <w:rPr>
+                <w:rFonts w:ascii="Poppins" w:hAnsi="Poppins" w:cs="Poppins"/>
+                <w:noProof/>
+                <w:sz w:val="18"/>
+                <w:szCs w:val="22"/>
+              </w:rPr>
+              <w:t>}}</w:t>
             </w:r>
           </w:p>
         </w:tc>
@@ -1890,7 +2102,24 @@
                 <w:sz w:val="18"/>
                 <w:szCs w:val="22"/>
               </w:rPr>
-              <w:t>{{inside}}</w:t>
+              <w:t>{{</w:t>
+            </w:r>
+            <w:r>
+              <w:rPr>
+                <w:rFonts w:ascii="Poppins" w:hAnsi="Poppins" w:cs="Poppins"/>
+                <w:sz w:val="18"/>
+                <w:szCs w:val="22"/>
+              </w:rPr>
+              <w:t>matiere10</w:t>
+            </w:r>
+            <w:r>
+              <w:rPr>
+                <w:rFonts w:ascii="Poppins" w:hAnsi="Poppins" w:cs="Poppins"/>
+                <w:noProof/>
+                <w:sz w:val="18"/>
+                <w:szCs w:val="22"/>
+              </w:rPr>
+              <w:t>}}</w:t>
             </w:r>
           </w:p>
         </w:tc>
@@ -1977,7 +2206,24 @@
                 <w:sz w:val="18"/>
                 <w:szCs w:val="22"/>
               </w:rPr>
-              <w:t>{{immersion}}</w:t>
+              <w:t>{{</w:t>
+            </w:r>
+            <w:r>
+              <w:rPr>
+                <w:rFonts w:ascii="Poppins" w:hAnsi="Poppins" w:cs="Poppins"/>
+                <w:sz w:val="18"/>
+                <w:szCs w:val="22"/>
+              </w:rPr>
+              <w:t>matiere11</w:t>
+            </w:r>
+            <w:r>
+              <w:rPr>
+                <w:rFonts w:ascii="Poppins" w:hAnsi="Poppins" w:cs="Poppins"/>
+                <w:noProof/>
+                <w:sz w:val="18"/>
+                <w:szCs w:val="22"/>
+              </w:rPr>
+              <w:t>}}</w:t>
             </w:r>
           </w:p>
         </w:tc>
@@ -2088,7 +2334,24 @@
                 <w:sz w:val="18"/>
                 <w:szCs w:val="22"/>
               </w:rPr>
-              <w:t>{{voltaire}}</w:t>
+              <w:t>{{</w:t>
+            </w:r>
+            <w:r>
+              <w:rPr>
+                <w:rFonts w:ascii="Poppins" w:hAnsi="Poppins" w:cs="Poppins"/>
+                <w:sz w:val="18"/>
+                <w:szCs w:val="22"/>
+              </w:rPr>
+              <w:t>matiere12</w:t>
+            </w:r>
+            <w:r>
+              <w:rPr>
+                <w:rFonts w:ascii="Poppins" w:hAnsi="Poppins" w:cs="Poppins"/>
+                <w:noProof/>
+                <w:sz w:val="18"/>
+                <w:szCs w:val="22"/>
+              </w:rPr>
+              <w:t>}}</w:t>
             </w:r>
           </w:p>
         </w:tc>
@@ -2207,7 +2470,27 @@
                 <w:sz w:val="18"/>
                 <w:szCs w:val="22"/>
               </w:rPr>
-              <w:t>{{moyUE1}}</w:t>
+              <w:t>{{moyUE</w:t>
+            </w:r>
+            <w:r>
+              <w:rPr>
+                <w:rFonts w:ascii="Poppins" w:hAnsi="Poppins" w:cs="Poppins"/>
+                <w:b/>
+                <w:bCs/>
+                <w:sz w:val="18"/>
+                <w:szCs w:val="22"/>
+              </w:rPr>
+              <w:t>5</w:t>
+            </w:r>
+            <w:r>
+              <w:rPr>
+                <w:rFonts w:ascii="Poppins" w:hAnsi="Poppins" w:cs="Poppins"/>
+                <w:b/>
+                <w:bCs/>
+                <w:sz w:val="18"/>
+                <w:szCs w:val="22"/>
+              </w:rPr>
+              <w:t>}}</w:t>
             </w:r>
           </w:p>
         </w:tc>
@@ -2301,7 +2584,24 @@
                 <w:sz w:val="18"/>
                 <w:szCs w:val="22"/>
               </w:rPr>
-              <w:t>{{fonciere}}</w:t>
+              <w:t>{{</w:t>
+            </w:r>
+            <w:r>
+              <w:rPr>
+                <w:rFonts w:ascii="Poppins" w:hAnsi="Poppins" w:cs="Poppins"/>
+                <w:sz w:val="18"/>
+                <w:szCs w:val="22"/>
+              </w:rPr>
+              <w:t>matiere13</w:t>
+            </w:r>
+            <w:r>
+              <w:rPr>
+                <w:rFonts w:ascii="Poppins" w:hAnsi="Poppins" w:cs="Poppins"/>
+                <w:noProof/>
+                <w:sz w:val="18"/>
+                <w:szCs w:val="22"/>
+              </w:rPr>
+              <w:t>}}</w:t>
             </w:r>
           </w:p>
         </w:tc>
@@ -2412,7 +2712,24 @@
                 <w:sz w:val="18"/>
                 <w:szCs w:val="22"/>
               </w:rPr>
-              <w:t>{{montage}}</w:t>
+              <w:t>{{</w:t>
+            </w:r>
+            <w:r>
+              <w:rPr>
+                <w:rFonts w:ascii="Poppins" w:hAnsi="Poppins" w:cs="Poppins"/>
+                <w:sz w:val="18"/>
+                <w:szCs w:val="22"/>
+              </w:rPr>
+              <w:t>matiere14</w:t>
+            </w:r>
+            <w:r>
+              <w:rPr>
+                <w:rFonts w:ascii="Poppins" w:hAnsi="Poppins" w:cs="Poppins"/>
+                <w:noProof/>
+                <w:sz w:val="18"/>
+                <w:szCs w:val="22"/>
+              </w:rPr>
+              <w:t>}}</w:t>
             </w:r>
           </w:p>
         </w:tc>
@@ -2523,7 +2840,24 @@
                 <w:sz w:val="18"/>
                 <w:szCs w:val="22"/>
               </w:rPr>
-              <w:t>{{acquisition}}</w:t>
+              <w:t>{{</w:t>
+            </w:r>
+            <w:r>
+              <w:rPr>
+                <w:rFonts w:ascii="Poppins" w:hAnsi="Poppins" w:cs="Poppins"/>
+                <w:sz w:val="18"/>
+                <w:szCs w:val="22"/>
+              </w:rPr>
+              <w:t>matiere15</w:t>
+            </w:r>
+            <w:r>
+              <w:rPr>
+                <w:rFonts w:ascii="Poppins" w:hAnsi="Poppins" w:cs="Poppins"/>
+                <w:noProof/>
+                <w:sz w:val="18"/>
+                <w:szCs w:val="22"/>
+              </w:rPr>
+              <w:t>}}</w:t>
             </w:r>
           </w:p>
         </w:tc>
@@ -3739,7 +4073,7 @@
   <w:style w:type="paragraph" w:default="1" w:styleId="Normal">
     <w:name w:val="Normal"/>
     <w:qFormat/>
-    <w:rsid w:val="00F65E59"/>
+    <w:rsid w:val="000C2E30"/>
     <w:pPr>
       <w:spacing w:after="160" w:line="278" w:lineRule="auto"/>
     </w:pPr>
@@ -3797,7 +4131,7 @@
     <w:uiPriority w:val="1"/>
     <w:semiHidden/>
     <w:unhideWhenUsed/>
-    <w:rsid w:val="00F65E59"/>
+    <w:rsid w:val="000C2E30"/>
   </w:style>
   <w:style w:type="table" w:default="1" w:styleId="TableauNormal">
     <w:name w:val="Normal Table"/>
@@ -3819,7 +4153,7 @@
     <w:uiPriority w:val="99"/>
     <w:semiHidden/>
     <w:unhideWhenUsed/>
-    <w:rsid w:val="00F65E59"/>
+    <w:rsid w:val="000C2E30"/>
   </w:style>
   <w:style w:type="paragraph" w:styleId="Titre">
     <w:name w:val="Title"/>

</xml_diff>

<commit_message>
mise à jour du word_service.py
</commit_message>
<xml_diff>
--- a/backend/template/modeleM1S1.docx
+++ b/backend/template/modeleM1S1.docx
@@ -1,6 +1,6 @@
 
 <file path=word/document.xml><?xml version="1.0" encoding="utf-8"?>
-<w:document xmlns:wpc="http://schemas.microsoft.com/office/word/2010/wordprocessingCanvas" xmlns:cx="http://schemas.microsoft.com/office/drawing/2014/chartex" xmlns:cx1="http://schemas.microsoft.com/office/drawing/2015/9/8/chartex" xmlns:cx2="http://schemas.microsoft.com/office/drawing/2015/10/21/chartex" xmlns:cx3="http://schemas.microsoft.com/office/drawing/2016/5/9/chartex" xmlns:cx4="http://schemas.microsoft.com/office/drawing/2016/5/10/chartex" xmlns:cx5="http://schemas.microsoft.com/office/drawing/2016/5/11/chartex" xmlns:cx6="http://schemas.microsoft.com/office/drawing/2016/5/12/chartex" xmlns:cx7="http://schemas.microsoft.com/office/drawing/2016/5/13/chartex" xmlns:cx8="http://schemas.microsoft.com/office/drawing/2016/5/14/chartex" xmlns:mc="http://schemas.openxmlformats.org/markup-compatibility/2006" xmlns:aink="http://schemas.microsoft.com/office/drawing/2016/ink" xmlns:am3d="http://schemas.microsoft.com/office/drawing/2017/model3d" xmlns:o="urn:schemas-microsoft-com:office:office" xmlns:oel="http://schemas.microsoft.com/office/2019/extlst" xmlns:r="http://schemas.openxmlformats.org/officeDocument/2006/relationships" xmlns:m="http://schemas.openxmlformats.org/officeDocument/2006/math" xmlns:v="urn:schemas-microsoft-com:vml" xmlns:wp14="http://schemas.microsoft.com/office/word/2010/wordprocessingDrawing" xmlns:wp="http://schemas.openxmlformats.org/drawingml/2006/wordprocessingDrawing" xmlns:w10="urn:schemas-microsoft-com:office:word" xmlns:w="http://schemas.openxmlformats.org/wordprocessingml/2006/main" xmlns:w14="http://schemas.microsoft.com/office/word/2010/wordml" xmlns:w15="http://schemas.microsoft.com/office/word/2012/wordml" xmlns:w16cex="http://schemas.microsoft.com/office/word/2018/wordml/cex" xmlns:w16cid="http://schemas.microsoft.com/office/word/2016/wordml/cid" xmlns:w16="http://schemas.microsoft.com/office/word/2018/wordml" xmlns:w16sdtdh="http://schemas.microsoft.com/office/word/2020/wordml/sdtdatahash" xmlns:w16se="http://schemas.microsoft.com/office/word/2015/wordml/symex" xmlns:wpg="http://schemas.microsoft.com/office/word/2010/wordprocessingGroup" xmlns:wpi="http://schemas.microsoft.com/office/word/2010/wordprocessingInk" xmlns:wne="http://schemas.microsoft.com/office/word/2006/wordml" xmlns:wps="http://schemas.microsoft.com/office/word/2010/wordprocessingShape" mc:Ignorable="w14 w15 w16se w16cid w16 w16cex w16sdtdh wp14">
+<w:document xmlns:wpc="http://schemas.microsoft.com/office/word/2010/wordprocessingCanvas" xmlns:cx="http://schemas.microsoft.com/office/drawing/2014/chartex" xmlns:cx1="http://schemas.microsoft.com/office/drawing/2015/9/8/chartex" xmlns:cx2="http://schemas.microsoft.com/office/drawing/2015/10/21/chartex" xmlns:cx3="http://schemas.microsoft.com/office/drawing/2016/5/9/chartex" xmlns:cx4="http://schemas.microsoft.com/office/drawing/2016/5/10/chartex" xmlns:cx5="http://schemas.microsoft.com/office/drawing/2016/5/11/chartex" xmlns:cx6="http://schemas.microsoft.com/office/drawing/2016/5/12/chartex" xmlns:cx7="http://schemas.microsoft.com/office/drawing/2016/5/13/chartex" xmlns:cx8="http://schemas.microsoft.com/office/drawing/2016/5/14/chartex" xmlns:mc="http://schemas.openxmlformats.org/markup-compatibility/2006" xmlns:aink="http://schemas.microsoft.com/office/drawing/2016/ink" xmlns:am3d="http://schemas.microsoft.com/office/drawing/2017/model3d" xmlns:o="urn:schemas-microsoft-com:office:office" xmlns:oel="http://schemas.microsoft.com/office/2019/extlst" xmlns:r="http://schemas.openxmlformats.org/officeDocument/2006/relationships" xmlns:m="http://schemas.openxmlformats.org/officeDocument/2006/math" xmlns:v="urn:schemas-microsoft-com:vml" xmlns:wp14="http://schemas.microsoft.com/office/word/2010/wordprocessingDrawing" xmlns:wp="http://schemas.openxmlformats.org/drawingml/2006/wordprocessingDrawing" xmlns:w10="urn:schemas-microsoft-com:office:word" xmlns:w="http://schemas.openxmlformats.org/wordprocessingml/2006/main" xmlns:w14="http://schemas.microsoft.com/office/word/2010/wordml" xmlns:w15="http://schemas.microsoft.com/office/word/2012/wordml" xmlns:w16cex="http://schemas.microsoft.com/office/word/2018/wordml/cex" xmlns:w16cid="http://schemas.microsoft.com/office/word/2016/wordml/cid" xmlns:w16="http://schemas.microsoft.com/office/word/2018/wordml" xmlns:w16du="http://schemas.microsoft.com/office/word/2023/wordml/word16du" xmlns:w16sdtdh="http://schemas.microsoft.com/office/word/2020/wordml/sdtdatahash" xmlns:w16se="http://schemas.microsoft.com/office/word/2015/wordml/symex" xmlns:wpg="http://schemas.microsoft.com/office/word/2010/wordprocessingGroup" xmlns:wpi="http://schemas.microsoft.com/office/word/2010/wordprocessingInk" xmlns:wne="http://schemas.microsoft.com/office/word/2006/wordml" xmlns:wps="http://schemas.microsoft.com/office/word/2010/wordprocessingShape" mc:Ignorable="w14 w15 w16se w16cid w16 w16cex w16sdtdh w16du wp14">
   <w:body>
     <w:p>
       <w:pPr>
@@ -140,6 +140,7 @@
               </w:rPr>
               <w:t>{{</w:t>
             </w:r>
+            <w:proofErr w:type="spellStart"/>
             <w:r>
               <w:rPr>
                 <w:rFonts w:ascii="Poppins" w:hAnsi="Poppins" w:cs="Poppins"/>
@@ -147,28 +148,38 @@
                 <w:sz w:val="18"/>
                 <w:szCs w:val="22"/>
               </w:rPr>
-              <w:t>nomApprenant}}</w:t>
-            </w:r>
-          </w:p>
-          <w:p>
-            <w:pPr>
-              <w:spacing w:before="0" w:after="0"/>
-              <w:ind w:left="0"/>
-              <w:rPr>
-                <w:rFonts w:ascii="Poppins" w:hAnsi="Poppins" w:cs="Poppins"/>
-                <w:b/>
+              <w:t>nomApprenant</w:t>
+            </w:r>
+            <w:proofErr w:type="spellEnd"/>
+            <w:r>
+              <w:rPr>
+                <w:rFonts w:ascii="Poppins" w:hAnsi="Poppins" w:cs="Poppins"/>
                 <w:color w:val="0A5C81"/>
                 <w:sz w:val="18"/>
                 <w:szCs w:val="22"/>
               </w:rPr>
-            </w:pPr>
-            <w:r>
-              <w:rPr>
-                <w:rFonts w:ascii="Poppins" w:hAnsi="Poppins" w:cs="Poppins"/>
+              <w:t>}}</w:t>
+            </w:r>
+          </w:p>
+          <w:p>
+            <w:pPr>
+              <w:spacing w:before="0" w:after="0"/>
+              <w:ind w:left="0"/>
+              <w:rPr>
+                <w:rFonts w:ascii="Poppins" w:hAnsi="Poppins" w:cs="Poppins"/>
+                <w:b/>
                 <w:color w:val="0A5C81"/>
                 <w:sz w:val="18"/>
                 <w:szCs w:val="22"/>
               </w:rPr>
+            </w:pPr>
+            <w:r>
+              <w:rPr>
+                <w:rFonts w:ascii="Poppins" w:hAnsi="Poppins" w:cs="Poppins"/>
+                <w:color w:val="0A5C81"/>
+                <w:sz w:val="18"/>
+                <w:szCs w:val="22"/>
+              </w:rPr>
               <w:t>Date de naissance :</w:t>
             </w:r>
             <w:r>
@@ -178,7 +189,27 @@
                 <w:sz w:val="18"/>
                 <w:szCs w:val="22"/>
               </w:rPr>
-              <w:t xml:space="preserve"> {{dateNaissance}}</w:t>
+              <w:t xml:space="preserve"> {{</w:t>
+            </w:r>
+            <w:proofErr w:type="spellStart"/>
+            <w:r>
+              <w:rPr>
+                <w:rFonts w:ascii="Poppins" w:hAnsi="Poppins" w:cs="Poppins"/>
+                <w:color w:val="0A5C81"/>
+                <w:sz w:val="18"/>
+                <w:szCs w:val="22"/>
+              </w:rPr>
+              <w:t>dateNaissance</w:t>
+            </w:r>
+            <w:proofErr w:type="spellEnd"/>
+            <w:r>
+              <w:rPr>
+                <w:rFonts w:ascii="Poppins" w:hAnsi="Poppins" w:cs="Poppins"/>
+                <w:color w:val="0A5C81"/>
+                <w:sz w:val="18"/>
+                <w:szCs w:val="22"/>
+              </w:rPr>
+              <w:t>}}</w:t>
             </w:r>
           </w:p>
         </w:tc>
@@ -1955,6 +1986,30 @@
                 <w:szCs w:val="22"/>
               </w:rPr>
             </w:pPr>
+            <w:r>
+              <w:rPr>
+                <w:rFonts w:ascii="Poppins" w:hAnsi="Poppins" w:cs="Poppins"/>
+                <w:sz w:val="18"/>
+                <w:szCs w:val="22"/>
+              </w:rPr>
+              <w:t>{{ECTS</w:t>
+            </w:r>
+            <w:r>
+              <w:rPr>
+                <w:rFonts w:ascii="Poppins" w:hAnsi="Poppins" w:cs="Poppins"/>
+                <w:sz w:val="18"/>
+                <w:szCs w:val="22"/>
+              </w:rPr>
+              <w:t>8</w:t>
+            </w:r>
+            <w:r>
+              <w:rPr>
+                <w:rFonts w:ascii="Poppins" w:hAnsi="Poppins" w:cs="Poppins"/>
+                <w:sz w:val="18"/>
+                <w:szCs w:val="22"/>
+              </w:rPr>
+              <w:t>}}</w:t>
+            </w:r>
           </w:p>
         </w:tc>
         <w:tc>
@@ -2059,6 +2114,30 @@
                 <w:szCs w:val="22"/>
               </w:rPr>
             </w:pPr>
+            <w:r>
+              <w:rPr>
+                <w:rFonts w:ascii="Poppins" w:hAnsi="Poppins" w:cs="Poppins"/>
+                <w:sz w:val="18"/>
+                <w:szCs w:val="22"/>
+              </w:rPr>
+              <w:t>{{ECTS</w:t>
+            </w:r>
+            <w:r>
+              <w:rPr>
+                <w:rFonts w:ascii="Poppins" w:hAnsi="Poppins" w:cs="Poppins"/>
+                <w:sz w:val="18"/>
+                <w:szCs w:val="22"/>
+              </w:rPr>
+              <w:t>9</w:t>
+            </w:r>
+            <w:r>
+              <w:rPr>
+                <w:rFonts w:ascii="Poppins" w:hAnsi="Poppins" w:cs="Poppins"/>
+                <w:sz w:val="18"/>
+                <w:szCs w:val="22"/>
+              </w:rPr>
+              <w:t>}}</w:t>
+            </w:r>
           </w:p>
         </w:tc>
         <w:tc>
@@ -2163,6 +2242,30 @@
                 <w:szCs w:val="22"/>
               </w:rPr>
             </w:pPr>
+            <w:r>
+              <w:rPr>
+                <w:rFonts w:ascii="Poppins" w:hAnsi="Poppins" w:cs="Poppins"/>
+                <w:sz w:val="18"/>
+                <w:szCs w:val="22"/>
+              </w:rPr>
+              <w:t>{{ECTS</w:t>
+            </w:r>
+            <w:r>
+              <w:rPr>
+                <w:rFonts w:ascii="Poppins" w:hAnsi="Poppins" w:cs="Poppins"/>
+                <w:sz w:val="18"/>
+                <w:szCs w:val="22"/>
+              </w:rPr>
+              <w:t>10</w:t>
+            </w:r>
+            <w:r>
+              <w:rPr>
+                <w:rFonts w:ascii="Poppins" w:hAnsi="Poppins" w:cs="Poppins"/>
+                <w:sz w:val="18"/>
+                <w:szCs w:val="22"/>
+              </w:rPr>
+              <w:t>}}</w:t>
+            </w:r>
           </w:p>
         </w:tc>
         <w:tc>
@@ -2281,7 +2384,7 @@
                 <w:sz w:val="18"/>
                 <w:szCs w:val="22"/>
               </w:rPr>
-              <w:t>8</w:t>
+              <w:t>11</w:t>
             </w:r>
             <w:r>
               <w:rPr>
@@ -2395,6 +2498,30 @@
                 <w:szCs w:val="22"/>
               </w:rPr>
             </w:pPr>
+            <w:r>
+              <w:rPr>
+                <w:rFonts w:ascii="Poppins" w:hAnsi="Poppins" w:cs="Poppins"/>
+                <w:sz w:val="18"/>
+                <w:szCs w:val="22"/>
+              </w:rPr>
+              <w:t>{{ECTS</w:t>
+            </w:r>
+            <w:r>
+              <w:rPr>
+                <w:rFonts w:ascii="Poppins" w:hAnsi="Poppins" w:cs="Poppins"/>
+                <w:sz w:val="18"/>
+                <w:szCs w:val="22"/>
+              </w:rPr>
+              <w:t>12</w:t>
+            </w:r>
+            <w:r>
+              <w:rPr>
+                <w:rFonts w:ascii="Poppins" w:hAnsi="Poppins" w:cs="Poppins"/>
+                <w:sz w:val="18"/>
+                <w:szCs w:val="22"/>
+              </w:rPr>
+              <w:t>}}</w:t>
+            </w:r>
           </w:p>
         </w:tc>
         <w:tc>
@@ -2442,7 +2569,29 @@
                 <w:sz w:val="18"/>
                 <w:szCs w:val="22"/>
               </w:rPr>
-              <w:t>{{UESPE_Title}}</w:t>
+              <w:t>{{</w:t>
+            </w:r>
+            <w:proofErr w:type="spellStart"/>
+            <w:r>
+              <w:rPr>
+                <w:rFonts w:ascii="Poppins" w:hAnsi="Poppins" w:cs="Poppins"/>
+                <w:b/>
+                <w:bCs/>
+                <w:sz w:val="18"/>
+                <w:szCs w:val="22"/>
+              </w:rPr>
+              <w:t>UESPE_Title</w:t>
+            </w:r>
+            <w:proofErr w:type="spellEnd"/>
+            <w:r>
+              <w:rPr>
+                <w:rFonts w:ascii="Poppins" w:hAnsi="Poppins" w:cs="Poppins"/>
+                <w:b/>
+                <w:bCs/>
+                <w:sz w:val="18"/>
+                <w:szCs w:val="22"/>
+              </w:rPr>
+              <w:t>}}</w:t>
             </w:r>
           </w:p>
         </w:tc>
@@ -2659,7 +2808,7 @@
                 <w:sz w:val="18"/>
                 <w:szCs w:val="22"/>
               </w:rPr>
-              <w:t>9</w:t>
+              <w:t>13</w:t>
             </w:r>
             <w:r>
               <w:rPr>
@@ -2787,7 +2936,15 @@
                 <w:sz w:val="18"/>
                 <w:szCs w:val="22"/>
               </w:rPr>
-              <w:t>10</w:t>
+              <w:t>1</w:t>
+            </w:r>
+            <w:r>
+              <w:rPr>
+                <w:rFonts w:ascii="Poppins" w:hAnsi="Poppins" w:cs="Poppins"/>
+                <w:sz w:val="18"/>
+                <w:szCs w:val="22"/>
+              </w:rPr>
+              <w:t>4</w:t>
             </w:r>
             <w:r>
               <w:rPr>
@@ -2915,7 +3072,15 @@
                 <w:sz w:val="18"/>
                 <w:szCs w:val="22"/>
               </w:rPr>
-              <w:t>11</w:t>
+              <w:t>1</w:t>
+            </w:r>
+            <w:r>
+              <w:rPr>
+                <w:rFonts w:ascii="Poppins" w:hAnsi="Poppins" w:cs="Poppins"/>
+                <w:sz w:val="18"/>
+                <w:szCs w:val="22"/>
+              </w:rPr>
+              <w:t>5</w:t>
             </w:r>
             <w:r>
               <w:rPr>
@@ -3189,25 +3354,61 @@
                 <w:sz w:val="18"/>
                 <w:szCs w:val="22"/>
               </w:rPr>
-              <w:t>{{justifiee}}</w:t>
-            </w:r>
-          </w:p>
-          <w:p>
-            <w:pPr>
-              <w:jc w:val="center"/>
-              <w:rPr>
-                <w:rFonts w:ascii="Poppins" w:hAnsi="Poppins" w:cs="Poppins"/>
-                <w:sz w:val="18"/>
-                <w:szCs w:val="22"/>
-              </w:rPr>
-            </w:pPr>
-            <w:r>
-              <w:rPr>
-                <w:rFonts w:ascii="Poppins" w:hAnsi="Poppins" w:cs="Poppins"/>
-                <w:sz w:val="18"/>
-                <w:szCs w:val="22"/>
-              </w:rPr>
-              <w:t>{{injustifiee}}</w:t>
+              <w:t>{{</w:t>
+            </w:r>
+            <w:proofErr w:type="spellStart"/>
+            <w:r>
+              <w:rPr>
+                <w:rFonts w:ascii="Poppins" w:hAnsi="Poppins" w:cs="Poppins"/>
+                <w:sz w:val="18"/>
+                <w:szCs w:val="22"/>
+              </w:rPr>
+              <w:t>justifiee</w:t>
+            </w:r>
+            <w:proofErr w:type="spellEnd"/>
+            <w:r>
+              <w:rPr>
+                <w:rFonts w:ascii="Poppins" w:hAnsi="Poppins" w:cs="Poppins"/>
+                <w:sz w:val="18"/>
+                <w:szCs w:val="22"/>
+              </w:rPr>
+              <w:t>}}</w:t>
+            </w:r>
+          </w:p>
+          <w:p>
+            <w:pPr>
+              <w:jc w:val="center"/>
+              <w:rPr>
+                <w:rFonts w:ascii="Poppins" w:hAnsi="Poppins" w:cs="Poppins"/>
+                <w:sz w:val="18"/>
+                <w:szCs w:val="22"/>
+              </w:rPr>
+            </w:pPr>
+            <w:r>
+              <w:rPr>
+                <w:rFonts w:ascii="Poppins" w:hAnsi="Poppins" w:cs="Poppins"/>
+                <w:sz w:val="18"/>
+                <w:szCs w:val="22"/>
+              </w:rPr>
+              <w:t>{{</w:t>
+            </w:r>
+            <w:proofErr w:type="spellStart"/>
+            <w:r>
+              <w:rPr>
+                <w:rFonts w:ascii="Poppins" w:hAnsi="Poppins" w:cs="Poppins"/>
+                <w:sz w:val="18"/>
+                <w:szCs w:val="22"/>
+              </w:rPr>
+              <w:t>injustifiee</w:t>
+            </w:r>
+            <w:proofErr w:type="spellEnd"/>
+            <w:r>
+              <w:rPr>
+                <w:rFonts w:ascii="Poppins" w:hAnsi="Poppins" w:cs="Poppins"/>
+                <w:sz w:val="18"/>
+                <w:szCs w:val="22"/>
+              </w:rPr>
+              <w:t>}}</w:t>
             </w:r>
           </w:p>
           <w:p>
@@ -3340,7 +3541,25 @@
           <w:sz w:val="18"/>
           <w:szCs w:val="22"/>
         </w:rPr>
-        <w:t>{{datedujour}}</w:t>
+        <w:t>{{</w:t>
+      </w:r>
+      <w:proofErr w:type="spellStart"/>
+      <w:r>
+        <w:rPr>
+          <w:rFonts w:ascii="Poppins" w:eastAsia="Calibri" w:hAnsi="Poppins" w:cs="Poppins"/>
+          <w:sz w:val="18"/>
+          <w:szCs w:val="22"/>
+        </w:rPr>
+        <w:t>datedujour</w:t>
+      </w:r>
+      <w:proofErr w:type="spellEnd"/>
+      <w:r>
+        <w:rPr>
+          <w:rFonts w:ascii="Poppins" w:eastAsia="Calibri" w:hAnsi="Poppins" w:cs="Poppins"/>
+          <w:sz w:val="18"/>
+          <w:szCs w:val="22"/>
+        </w:rPr>
+        <w:t>}}</w:t>
       </w:r>
     </w:p>
     <w:p>
@@ -3400,7 +3619,7 @@
 </file>
 
 <file path=word/endnotes.xml><?xml version="1.0" encoding="utf-8"?>
-<w:endnotes xmlns:wpc="http://schemas.microsoft.com/office/word/2010/wordprocessingCanvas" xmlns:cx="http://schemas.microsoft.com/office/drawing/2014/chartex" xmlns:cx1="http://schemas.microsoft.com/office/drawing/2015/9/8/chartex" xmlns:cx2="http://schemas.microsoft.com/office/drawing/2015/10/21/chartex" xmlns:cx3="http://schemas.microsoft.com/office/drawing/2016/5/9/chartex" xmlns:cx4="http://schemas.microsoft.com/office/drawing/2016/5/10/chartex" xmlns:cx5="http://schemas.microsoft.com/office/drawing/2016/5/11/chartex" xmlns:cx6="http://schemas.microsoft.com/office/drawing/2016/5/12/chartex" xmlns:cx7="http://schemas.microsoft.com/office/drawing/2016/5/13/chartex" xmlns:cx8="http://schemas.microsoft.com/office/drawing/2016/5/14/chartex" xmlns:mc="http://schemas.openxmlformats.org/markup-compatibility/2006" xmlns:aink="http://schemas.microsoft.com/office/drawing/2016/ink" xmlns:am3d="http://schemas.microsoft.com/office/drawing/2017/model3d" xmlns:o="urn:schemas-microsoft-com:office:office" xmlns:oel="http://schemas.microsoft.com/office/2019/extlst" xmlns:r="http://schemas.openxmlformats.org/officeDocument/2006/relationships" xmlns:m="http://schemas.openxmlformats.org/officeDocument/2006/math" xmlns:v="urn:schemas-microsoft-com:vml" xmlns:wp14="http://schemas.microsoft.com/office/word/2010/wordprocessingDrawing" xmlns:wp="http://schemas.openxmlformats.org/drawingml/2006/wordprocessingDrawing" xmlns:w10="urn:schemas-microsoft-com:office:word" xmlns:w="http://schemas.openxmlformats.org/wordprocessingml/2006/main" xmlns:w14="http://schemas.microsoft.com/office/word/2010/wordml" xmlns:w15="http://schemas.microsoft.com/office/word/2012/wordml" xmlns:w16cex="http://schemas.microsoft.com/office/word/2018/wordml/cex" xmlns:w16cid="http://schemas.microsoft.com/office/word/2016/wordml/cid" xmlns:w16="http://schemas.microsoft.com/office/word/2018/wordml" xmlns:w16sdtdh="http://schemas.microsoft.com/office/word/2020/wordml/sdtdatahash" xmlns:w16se="http://schemas.microsoft.com/office/word/2015/wordml/symex" xmlns:wpg="http://schemas.microsoft.com/office/word/2010/wordprocessingGroup" xmlns:wpi="http://schemas.microsoft.com/office/word/2010/wordprocessingInk" xmlns:wne="http://schemas.microsoft.com/office/word/2006/wordml" xmlns:wps="http://schemas.microsoft.com/office/word/2010/wordprocessingShape" mc:Ignorable="w14 w15 w16se w16cid w16 w16cex w16sdtdh wp14">
+<w:endnotes xmlns:wpc="http://schemas.microsoft.com/office/word/2010/wordprocessingCanvas" xmlns:cx="http://schemas.microsoft.com/office/drawing/2014/chartex" xmlns:cx1="http://schemas.microsoft.com/office/drawing/2015/9/8/chartex" xmlns:cx2="http://schemas.microsoft.com/office/drawing/2015/10/21/chartex" xmlns:cx3="http://schemas.microsoft.com/office/drawing/2016/5/9/chartex" xmlns:cx4="http://schemas.microsoft.com/office/drawing/2016/5/10/chartex" xmlns:cx5="http://schemas.microsoft.com/office/drawing/2016/5/11/chartex" xmlns:cx6="http://schemas.microsoft.com/office/drawing/2016/5/12/chartex" xmlns:cx7="http://schemas.microsoft.com/office/drawing/2016/5/13/chartex" xmlns:cx8="http://schemas.microsoft.com/office/drawing/2016/5/14/chartex" xmlns:mc="http://schemas.openxmlformats.org/markup-compatibility/2006" xmlns:aink="http://schemas.microsoft.com/office/drawing/2016/ink" xmlns:am3d="http://schemas.microsoft.com/office/drawing/2017/model3d" xmlns:o="urn:schemas-microsoft-com:office:office" xmlns:oel="http://schemas.microsoft.com/office/2019/extlst" xmlns:r="http://schemas.openxmlformats.org/officeDocument/2006/relationships" xmlns:m="http://schemas.openxmlformats.org/officeDocument/2006/math" xmlns:v="urn:schemas-microsoft-com:vml" xmlns:wp14="http://schemas.microsoft.com/office/word/2010/wordprocessingDrawing" xmlns:wp="http://schemas.openxmlformats.org/drawingml/2006/wordprocessingDrawing" xmlns:w10="urn:schemas-microsoft-com:office:word" xmlns:w="http://schemas.openxmlformats.org/wordprocessingml/2006/main" xmlns:w14="http://schemas.microsoft.com/office/word/2010/wordml" xmlns:w15="http://schemas.microsoft.com/office/word/2012/wordml" xmlns:w16cex="http://schemas.microsoft.com/office/word/2018/wordml/cex" xmlns:w16cid="http://schemas.microsoft.com/office/word/2016/wordml/cid" xmlns:w16="http://schemas.microsoft.com/office/word/2018/wordml" xmlns:w16du="http://schemas.microsoft.com/office/word/2023/wordml/word16du" xmlns:w16sdtdh="http://schemas.microsoft.com/office/word/2020/wordml/sdtdatahash" xmlns:w16se="http://schemas.microsoft.com/office/word/2015/wordml/symex" xmlns:wpg="http://schemas.microsoft.com/office/word/2010/wordprocessingGroup" xmlns:wpi="http://schemas.microsoft.com/office/word/2010/wordprocessingInk" xmlns:wne="http://schemas.microsoft.com/office/word/2006/wordml" xmlns:wps="http://schemas.microsoft.com/office/word/2010/wordprocessingShape" mc:Ignorable="w14 w15 w16se w16cid w16 w16cex w16sdtdh w16du wp14">
   <w:endnote w:type="separator" w:id="-1">
     <w:p>
       <w:r>
@@ -3419,7 +3638,7 @@
 </file>
 
 <file path=word/footnotes.xml><?xml version="1.0" encoding="utf-8"?>
-<w:footnotes xmlns:wpc="http://schemas.microsoft.com/office/word/2010/wordprocessingCanvas" xmlns:cx="http://schemas.microsoft.com/office/drawing/2014/chartex" xmlns:cx1="http://schemas.microsoft.com/office/drawing/2015/9/8/chartex" xmlns:cx2="http://schemas.microsoft.com/office/drawing/2015/10/21/chartex" xmlns:cx3="http://schemas.microsoft.com/office/drawing/2016/5/9/chartex" xmlns:cx4="http://schemas.microsoft.com/office/drawing/2016/5/10/chartex" xmlns:cx5="http://schemas.microsoft.com/office/drawing/2016/5/11/chartex" xmlns:cx6="http://schemas.microsoft.com/office/drawing/2016/5/12/chartex" xmlns:cx7="http://schemas.microsoft.com/office/drawing/2016/5/13/chartex" xmlns:cx8="http://schemas.microsoft.com/office/drawing/2016/5/14/chartex" xmlns:mc="http://schemas.openxmlformats.org/markup-compatibility/2006" xmlns:aink="http://schemas.microsoft.com/office/drawing/2016/ink" xmlns:am3d="http://schemas.microsoft.com/office/drawing/2017/model3d" xmlns:o="urn:schemas-microsoft-com:office:office" xmlns:oel="http://schemas.microsoft.com/office/2019/extlst" xmlns:r="http://schemas.openxmlformats.org/officeDocument/2006/relationships" xmlns:m="http://schemas.openxmlformats.org/officeDocument/2006/math" xmlns:v="urn:schemas-microsoft-com:vml" xmlns:wp14="http://schemas.microsoft.com/office/word/2010/wordprocessingDrawing" xmlns:wp="http://schemas.openxmlformats.org/drawingml/2006/wordprocessingDrawing" xmlns:w10="urn:schemas-microsoft-com:office:word" xmlns:w="http://schemas.openxmlformats.org/wordprocessingml/2006/main" xmlns:w14="http://schemas.microsoft.com/office/word/2010/wordml" xmlns:w15="http://schemas.microsoft.com/office/word/2012/wordml" xmlns:w16cex="http://schemas.microsoft.com/office/word/2018/wordml/cex" xmlns:w16cid="http://schemas.microsoft.com/office/word/2016/wordml/cid" xmlns:w16="http://schemas.microsoft.com/office/word/2018/wordml" xmlns:w16sdtdh="http://schemas.microsoft.com/office/word/2020/wordml/sdtdatahash" xmlns:w16se="http://schemas.microsoft.com/office/word/2015/wordml/symex" xmlns:wpg="http://schemas.microsoft.com/office/word/2010/wordprocessingGroup" xmlns:wpi="http://schemas.microsoft.com/office/word/2010/wordprocessingInk" xmlns:wne="http://schemas.microsoft.com/office/word/2006/wordml" xmlns:wps="http://schemas.microsoft.com/office/word/2010/wordprocessingShape" mc:Ignorable="w14 w15 w16se w16cid w16 w16cex w16sdtdh wp14">
+<w:footnotes xmlns:wpc="http://schemas.microsoft.com/office/word/2010/wordprocessingCanvas" xmlns:cx="http://schemas.microsoft.com/office/drawing/2014/chartex" xmlns:cx1="http://schemas.microsoft.com/office/drawing/2015/9/8/chartex" xmlns:cx2="http://schemas.microsoft.com/office/drawing/2015/10/21/chartex" xmlns:cx3="http://schemas.microsoft.com/office/drawing/2016/5/9/chartex" xmlns:cx4="http://schemas.microsoft.com/office/drawing/2016/5/10/chartex" xmlns:cx5="http://schemas.microsoft.com/office/drawing/2016/5/11/chartex" xmlns:cx6="http://schemas.microsoft.com/office/drawing/2016/5/12/chartex" xmlns:cx7="http://schemas.microsoft.com/office/drawing/2016/5/13/chartex" xmlns:cx8="http://schemas.microsoft.com/office/drawing/2016/5/14/chartex" xmlns:mc="http://schemas.openxmlformats.org/markup-compatibility/2006" xmlns:aink="http://schemas.microsoft.com/office/drawing/2016/ink" xmlns:am3d="http://schemas.microsoft.com/office/drawing/2017/model3d" xmlns:o="urn:schemas-microsoft-com:office:office" xmlns:oel="http://schemas.microsoft.com/office/2019/extlst" xmlns:r="http://schemas.openxmlformats.org/officeDocument/2006/relationships" xmlns:m="http://schemas.openxmlformats.org/officeDocument/2006/math" xmlns:v="urn:schemas-microsoft-com:vml" xmlns:wp14="http://schemas.microsoft.com/office/word/2010/wordprocessingDrawing" xmlns:wp="http://schemas.openxmlformats.org/drawingml/2006/wordprocessingDrawing" xmlns:w10="urn:schemas-microsoft-com:office:word" xmlns:w="http://schemas.openxmlformats.org/wordprocessingml/2006/main" xmlns:w14="http://schemas.microsoft.com/office/word/2010/wordml" xmlns:w15="http://schemas.microsoft.com/office/word/2012/wordml" xmlns:w16cex="http://schemas.microsoft.com/office/word/2018/wordml/cex" xmlns:w16cid="http://schemas.microsoft.com/office/word/2016/wordml/cid" xmlns:w16="http://schemas.microsoft.com/office/word/2018/wordml" xmlns:w16du="http://schemas.microsoft.com/office/word/2023/wordml/word16du" xmlns:w16sdtdh="http://schemas.microsoft.com/office/word/2020/wordml/sdtdatahash" xmlns:w16se="http://schemas.microsoft.com/office/word/2015/wordml/symex" xmlns:wpg="http://schemas.microsoft.com/office/word/2010/wordprocessingGroup" xmlns:wpi="http://schemas.microsoft.com/office/word/2010/wordprocessingInk" xmlns:wne="http://schemas.microsoft.com/office/word/2006/wordml" xmlns:wps="http://schemas.microsoft.com/office/word/2010/wordprocessingShape" mc:Ignorable="w14 w15 w16se w16cid w16 w16cex w16sdtdh w16du wp14">
   <w:footnote w:type="separator" w:id="-1">
     <w:p>
       <w:r>
@@ -3438,7 +3657,7 @@
 </file>
 
 <file path=word/header1.xml><?xml version="1.0" encoding="utf-8"?>
-<w:hdr xmlns:wpc="http://schemas.microsoft.com/office/word/2010/wordprocessingCanvas" xmlns:cx="http://schemas.microsoft.com/office/drawing/2014/chartex" xmlns:cx1="http://schemas.microsoft.com/office/drawing/2015/9/8/chartex" xmlns:cx2="http://schemas.microsoft.com/office/drawing/2015/10/21/chartex" xmlns:cx3="http://schemas.microsoft.com/office/drawing/2016/5/9/chartex" xmlns:cx4="http://schemas.microsoft.com/office/drawing/2016/5/10/chartex" xmlns:cx5="http://schemas.microsoft.com/office/drawing/2016/5/11/chartex" xmlns:cx6="http://schemas.microsoft.com/office/drawing/2016/5/12/chartex" xmlns:cx7="http://schemas.microsoft.com/office/drawing/2016/5/13/chartex" xmlns:cx8="http://schemas.microsoft.com/office/drawing/2016/5/14/chartex" xmlns:mc="http://schemas.openxmlformats.org/markup-compatibility/2006" xmlns:aink="http://schemas.microsoft.com/office/drawing/2016/ink" xmlns:am3d="http://schemas.microsoft.com/office/drawing/2017/model3d" xmlns:o="urn:schemas-microsoft-com:office:office" xmlns:oel="http://schemas.microsoft.com/office/2019/extlst" xmlns:r="http://schemas.openxmlformats.org/officeDocument/2006/relationships" xmlns:m="http://schemas.openxmlformats.org/officeDocument/2006/math" xmlns:v="urn:schemas-microsoft-com:vml" xmlns:wp14="http://schemas.microsoft.com/office/word/2010/wordprocessingDrawing" xmlns:wp="http://schemas.openxmlformats.org/drawingml/2006/wordprocessingDrawing" xmlns:w10="urn:schemas-microsoft-com:office:word" xmlns:w="http://schemas.openxmlformats.org/wordprocessingml/2006/main" xmlns:w14="http://schemas.microsoft.com/office/word/2010/wordml" xmlns:w15="http://schemas.microsoft.com/office/word/2012/wordml" xmlns:w16cex="http://schemas.microsoft.com/office/word/2018/wordml/cex" xmlns:w16cid="http://schemas.microsoft.com/office/word/2016/wordml/cid" xmlns:w16="http://schemas.microsoft.com/office/word/2018/wordml" xmlns:w16sdtdh="http://schemas.microsoft.com/office/word/2020/wordml/sdtdatahash" xmlns:w16se="http://schemas.microsoft.com/office/word/2015/wordml/symex" xmlns:wpg="http://schemas.microsoft.com/office/word/2010/wordprocessingGroup" xmlns:wpi="http://schemas.microsoft.com/office/word/2010/wordprocessingInk" xmlns:wne="http://schemas.microsoft.com/office/word/2006/wordml" xmlns:wps="http://schemas.microsoft.com/office/word/2010/wordprocessingShape" mc:Ignorable="w14 w15 w16se w16cid w16 w16cex w16sdtdh wp14">
+<w:hdr xmlns:wpc="http://schemas.microsoft.com/office/word/2010/wordprocessingCanvas" xmlns:cx="http://schemas.microsoft.com/office/drawing/2014/chartex" xmlns:cx1="http://schemas.microsoft.com/office/drawing/2015/9/8/chartex" xmlns:cx2="http://schemas.microsoft.com/office/drawing/2015/10/21/chartex" xmlns:cx3="http://schemas.microsoft.com/office/drawing/2016/5/9/chartex" xmlns:cx4="http://schemas.microsoft.com/office/drawing/2016/5/10/chartex" xmlns:cx5="http://schemas.microsoft.com/office/drawing/2016/5/11/chartex" xmlns:cx6="http://schemas.microsoft.com/office/drawing/2016/5/12/chartex" xmlns:cx7="http://schemas.microsoft.com/office/drawing/2016/5/13/chartex" xmlns:cx8="http://schemas.microsoft.com/office/drawing/2016/5/14/chartex" xmlns:mc="http://schemas.openxmlformats.org/markup-compatibility/2006" xmlns:aink="http://schemas.microsoft.com/office/drawing/2016/ink" xmlns:am3d="http://schemas.microsoft.com/office/drawing/2017/model3d" xmlns:o="urn:schemas-microsoft-com:office:office" xmlns:oel="http://schemas.microsoft.com/office/2019/extlst" xmlns:r="http://schemas.openxmlformats.org/officeDocument/2006/relationships" xmlns:m="http://schemas.openxmlformats.org/officeDocument/2006/math" xmlns:v="urn:schemas-microsoft-com:vml" xmlns:wp14="http://schemas.microsoft.com/office/word/2010/wordprocessingDrawing" xmlns:wp="http://schemas.openxmlformats.org/drawingml/2006/wordprocessingDrawing" xmlns:w10="urn:schemas-microsoft-com:office:word" xmlns:w="http://schemas.openxmlformats.org/wordprocessingml/2006/main" xmlns:w14="http://schemas.microsoft.com/office/word/2010/wordml" xmlns:w15="http://schemas.microsoft.com/office/word/2012/wordml" xmlns:w16cex="http://schemas.microsoft.com/office/word/2018/wordml/cex" xmlns:w16cid="http://schemas.microsoft.com/office/word/2016/wordml/cid" xmlns:w16="http://schemas.microsoft.com/office/word/2018/wordml" xmlns:w16du="http://schemas.microsoft.com/office/word/2023/wordml/word16du" xmlns:w16sdtdh="http://schemas.microsoft.com/office/word/2020/wordml/sdtdatahash" xmlns:w16se="http://schemas.microsoft.com/office/word/2015/wordml/symex" xmlns:wpg="http://schemas.microsoft.com/office/word/2010/wordprocessingGroup" xmlns:wpi="http://schemas.microsoft.com/office/word/2010/wordprocessingInk" xmlns:wne="http://schemas.microsoft.com/office/word/2006/wordml" xmlns:wps="http://schemas.microsoft.com/office/word/2010/wordprocessingShape" mc:Ignorable="w14 w15 w16se w16cid w16 w16cex w16sdtdh w16du wp14">
   <w:tbl>
     <w:tblPr>
       <w:tblW w:w="10979" w:type="dxa"/>
@@ -3560,7 +3779,7 @@
 </file>
 
 <file path=word/header2.xml><?xml version="1.0" encoding="utf-8"?>
-<w:hdr xmlns:wpc="http://schemas.microsoft.com/office/word/2010/wordprocessingCanvas" xmlns:cx="http://schemas.microsoft.com/office/drawing/2014/chartex" xmlns:cx1="http://schemas.microsoft.com/office/drawing/2015/9/8/chartex" xmlns:cx2="http://schemas.microsoft.com/office/drawing/2015/10/21/chartex" xmlns:cx3="http://schemas.microsoft.com/office/drawing/2016/5/9/chartex" xmlns:cx4="http://schemas.microsoft.com/office/drawing/2016/5/10/chartex" xmlns:cx5="http://schemas.microsoft.com/office/drawing/2016/5/11/chartex" xmlns:cx6="http://schemas.microsoft.com/office/drawing/2016/5/12/chartex" xmlns:cx7="http://schemas.microsoft.com/office/drawing/2016/5/13/chartex" xmlns:cx8="http://schemas.microsoft.com/office/drawing/2016/5/14/chartex" xmlns:mc="http://schemas.openxmlformats.org/markup-compatibility/2006" xmlns:aink="http://schemas.microsoft.com/office/drawing/2016/ink" xmlns:am3d="http://schemas.microsoft.com/office/drawing/2017/model3d" xmlns:o="urn:schemas-microsoft-com:office:office" xmlns:oel="http://schemas.microsoft.com/office/2019/extlst" xmlns:r="http://schemas.openxmlformats.org/officeDocument/2006/relationships" xmlns:m="http://schemas.openxmlformats.org/officeDocument/2006/math" xmlns:v="urn:schemas-microsoft-com:vml" xmlns:wp14="http://schemas.microsoft.com/office/word/2010/wordprocessingDrawing" xmlns:wp="http://schemas.openxmlformats.org/drawingml/2006/wordprocessingDrawing" xmlns:w10="urn:schemas-microsoft-com:office:word" xmlns:w="http://schemas.openxmlformats.org/wordprocessingml/2006/main" xmlns:w14="http://schemas.microsoft.com/office/word/2010/wordml" xmlns:w15="http://schemas.microsoft.com/office/word/2012/wordml" xmlns:w16cex="http://schemas.microsoft.com/office/word/2018/wordml/cex" xmlns:w16cid="http://schemas.microsoft.com/office/word/2016/wordml/cid" xmlns:w16="http://schemas.microsoft.com/office/word/2018/wordml" xmlns:w16sdtdh="http://schemas.microsoft.com/office/word/2020/wordml/sdtdatahash" xmlns:w16se="http://schemas.microsoft.com/office/word/2015/wordml/symex" xmlns:wpg="http://schemas.microsoft.com/office/word/2010/wordprocessingGroup" xmlns:wpi="http://schemas.microsoft.com/office/word/2010/wordprocessingInk" xmlns:wne="http://schemas.microsoft.com/office/word/2006/wordml" xmlns:wps="http://schemas.microsoft.com/office/word/2010/wordprocessingShape" mc:Ignorable="w14 w15 w16se w16cid w16 w16cex w16sdtdh wp14">
+<w:hdr xmlns:wpc="http://schemas.microsoft.com/office/word/2010/wordprocessingCanvas" xmlns:cx="http://schemas.microsoft.com/office/drawing/2014/chartex" xmlns:cx1="http://schemas.microsoft.com/office/drawing/2015/9/8/chartex" xmlns:cx2="http://schemas.microsoft.com/office/drawing/2015/10/21/chartex" xmlns:cx3="http://schemas.microsoft.com/office/drawing/2016/5/9/chartex" xmlns:cx4="http://schemas.microsoft.com/office/drawing/2016/5/10/chartex" xmlns:cx5="http://schemas.microsoft.com/office/drawing/2016/5/11/chartex" xmlns:cx6="http://schemas.microsoft.com/office/drawing/2016/5/12/chartex" xmlns:cx7="http://schemas.microsoft.com/office/drawing/2016/5/13/chartex" xmlns:cx8="http://schemas.microsoft.com/office/drawing/2016/5/14/chartex" xmlns:mc="http://schemas.openxmlformats.org/markup-compatibility/2006" xmlns:aink="http://schemas.microsoft.com/office/drawing/2016/ink" xmlns:am3d="http://schemas.microsoft.com/office/drawing/2017/model3d" xmlns:o="urn:schemas-microsoft-com:office:office" xmlns:oel="http://schemas.microsoft.com/office/2019/extlst" xmlns:r="http://schemas.openxmlformats.org/officeDocument/2006/relationships" xmlns:m="http://schemas.openxmlformats.org/officeDocument/2006/math" xmlns:v="urn:schemas-microsoft-com:vml" xmlns:wp14="http://schemas.microsoft.com/office/word/2010/wordprocessingDrawing" xmlns:wp="http://schemas.openxmlformats.org/drawingml/2006/wordprocessingDrawing" xmlns:w10="urn:schemas-microsoft-com:office:word" xmlns:w="http://schemas.openxmlformats.org/wordprocessingml/2006/main" xmlns:w14="http://schemas.microsoft.com/office/word/2010/wordml" xmlns:w15="http://schemas.microsoft.com/office/word/2012/wordml" xmlns:w16cex="http://schemas.microsoft.com/office/word/2018/wordml/cex" xmlns:w16cid="http://schemas.microsoft.com/office/word/2016/wordml/cid" xmlns:w16="http://schemas.microsoft.com/office/word/2018/wordml" xmlns:w16du="http://schemas.microsoft.com/office/word/2023/wordml/word16du" xmlns:w16sdtdh="http://schemas.microsoft.com/office/word/2020/wordml/sdtdatahash" xmlns:w16se="http://schemas.microsoft.com/office/word/2015/wordml/symex" xmlns:wpg="http://schemas.microsoft.com/office/word/2010/wordprocessingGroup" xmlns:wpi="http://schemas.microsoft.com/office/word/2010/wordprocessingInk" xmlns:wne="http://schemas.microsoft.com/office/word/2006/wordml" xmlns:wps="http://schemas.microsoft.com/office/word/2010/wordprocessingShape" mc:Ignorable="w14 w15 w16se w16cid w16 w16cex w16sdtdh w16du wp14">
   <w:tbl>
     <w:tblPr>
       <w:tblW w:w="10979" w:type="dxa"/>
@@ -3682,7 +3901,7 @@
 </file>
 
 <file path=word/styles.xml><?xml version="1.0" encoding="utf-8"?>
-<w:styles xmlns:mc="http://schemas.openxmlformats.org/markup-compatibility/2006" xmlns:r="http://schemas.openxmlformats.org/officeDocument/2006/relationships" xmlns:w="http://schemas.openxmlformats.org/wordprocessingml/2006/main" xmlns:w14="http://schemas.microsoft.com/office/word/2010/wordml" xmlns:w15="http://schemas.microsoft.com/office/word/2012/wordml" xmlns:w16cex="http://schemas.microsoft.com/office/word/2018/wordml/cex" xmlns:w16cid="http://schemas.microsoft.com/office/word/2016/wordml/cid" xmlns:w16="http://schemas.microsoft.com/office/word/2018/wordml" xmlns:w16sdtdh="http://schemas.microsoft.com/office/word/2020/wordml/sdtdatahash" xmlns:w16se="http://schemas.microsoft.com/office/word/2015/wordml/symex" mc:Ignorable="w14 w15 w16se w16cid w16 w16cex w16sdtdh">
+<w:styles xmlns:mc="http://schemas.openxmlformats.org/markup-compatibility/2006" xmlns:r="http://schemas.openxmlformats.org/officeDocument/2006/relationships" xmlns:w="http://schemas.openxmlformats.org/wordprocessingml/2006/main" xmlns:w14="http://schemas.microsoft.com/office/word/2010/wordml" xmlns:w15="http://schemas.microsoft.com/office/word/2012/wordml" xmlns:w16cex="http://schemas.microsoft.com/office/word/2018/wordml/cex" xmlns:w16cid="http://schemas.microsoft.com/office/word/2016/wordml/cid" xmlns:w16="http://schemas.microsoft.com/office/word/2018/wordml" xmlns:w16du="http://schemas.microsoft.com/office/word/2023/wordml/word16du" xmlns:w16sdtdh="http://schemas.microsoft.com/office/word/2020/wordml/sdtdatahash" xmlns:w16se="http://schemas.microsoft.com/office/word/2015/wordml/symex" mc:Ignorable="w14 w15 w16se w16cid w16 w16cex w16sdtdh w16du">
   <w:docDefaults>
     <w:rPrDefault>
       <w:rPr>
@@ -4073,7 +4292,7 @@
   <w:style w:type="paragraph" w:default="1" w:styleId="Normal">
     <w:name w:val="Normal"/>
     <w:qFormat/>
-    <w:rsid w:val="000C2E30"/>
+    <w:rsid w:val="00C931BD"/>
     <w:pPr>
       <w:spacing w:after="160" w:line="278" w:lineRule="auto"/>
     </w:pPr>
@@ -4131,7 +4350,7 @@
     <w:uiPriority w:val="1"/>
     <w:semiHidden/>
     <w:unhideWhenUsed/>
-    <w:rsid w:val="000C2E30"/>
+    <w:rsid w:val="00C931BD"/>
   </w:style>
   <w:style w:type="table" w:default="1" w:styleId="TableauNormal">
     <w:name w:val="Normal Table"/>
@@ -4153,7 +4372,7 @@
     <w:uiPriority w:val="99"/>
     <w:semiHidden/>
     <w:unhideWhenUsed/>
-    <w:rsid w:val="000C2E30"/>
+    <w:rsid w:val="00C931BD"/>
   </w:style>
   <w:style w:type="paragraph" w:styleId="Titre">
     <w:name w:val="Title"/>

</xml_diff>